<commit_message>
ajout de modification du rapport
</commit_message>
<xml_diff>
--- a/Document/Rapport/mbayogr-rapport.docx
+++ b/Document/Rapport/mbayogr-rapport.docx
@@ -47,7 +47,7 @@
           <w:lang w:val="fr-CH"/>
         </w:rPr>
         <w:drawing>
-          <wp:anchor distT="0" distB="0" distL="0" distR="0" simplePos="0" relativeHeight="251617280" behindDoc="0" locked="0" layoutInCell="0" allowOverlap="1" wp14:anchorId="65D49974" wp14:editId="35131641">
+          <wp:anchor distT="0" distB="0" distL="0" distR="0" simplePos="0" relativeHeight="251580928" behindDoc="0" locked="0" layoutInCell="0" allowOverlap="1" wp14:anchorId="65D49974" wp14:editId="72514C19">
             <wp:simplePos x="0" y="0"/>
             <wp:positionH relativeFrom="column">
               <wp:posOffset>369570</wp:posOffset>
@@ -225,7 +225,7 @@
             </w:rPr>
             <w:fldChar w:fldCharType="separate"/>
           </w:r>
-          <w:hyperlink w:anchor="_Toc199744539" w:history="1">
+          <w:hyperlink w:anchor="_Toc199747776" w:history="1">
             <w:r>
               <w:rPr>
                 <w:rStyle w:val="Lienhypertexte"/>
@@ -273,7 +273,7 @@
                 <w:noProof/>
                 <w:webHidden/>
               </w:rPr>
-              <w:instrText xml:space="preserve"> PAGEREF _Toc199744539 \h </w:instrText>
+              <w:instrText xml:space="preserve"> PAGEREF _Toc199747776 \h </w:instrText>
             </w:r>
             <w:r>
               <w:rPr>
@@ -321,7 +321,7 @@
               <w14:ligatures w14:val="standardContextual"/>
             </w:rPr>
           </w:pPr>
-          <w:hyperlink w:anchor="_Toc199744540" w:history="1">
+          <w:hyperlink w:anchor="_Toc199747777" w:history="1">
             <w:r>
               <w:rPr>
                 <w:rStyle w:val="Lienhypertexte"/>
@@ -371,7 +371,7 @@
                 <w:noProof/>
                 <w:webHidden/>
               </w:rPr>
-              <w:instrText xml:space="preserve"> PAGEREF _Toc199744540 \h </w:instrText>
+              <w:instrText xml:space="preserve"> PAGEREF _Toc199747777 \h </w:instrText>
             </w:r>
             <w:r>
               <w:rPr>
@@ -419,7 +419,7 @@
               <w14:ligatures w14:val="standardContextual"/>
             </w:rPr>
           </w:pPr>
-          <w:hyperlink w:anchor="_Toc199744541" w:history="1">
+          <w:hyperlink w:anchor="_Toc199747778" w:history="1">
             <w:r>
               <w:rPr>
                 <w:rStyle w:val="Lienhypertexte"/>
@@ -469,7 +469,7 @@
                 <w:noProof/>
                 <w:webHidden/>
               </w:rPr>
-              <w:instrText xml:space="preserve"> PAGEREF _Toc199744541 \h </w:instrText>
+              <w:instrText xml:space="preserve"> PAGEREF _Toc199747778 \h </w:instrText>
             </w:r>
             <w:r>
               <w:rPr>
@@ -517,7 +517,7 @@
               <w14:ligatures w14:val="standardContextual"/>
             </w:rPr>
           </w:pPr>
-          <w:hyperlink w:anchor="_Toc199744542" w:history="1">
+          <w:hyperlink w:anchor="_Toc199747779" w:history="1">
             <w:r>
               <w:rPr>
                 <w:rStyle w:val="Lienhypertexte"/>
@@ -567,7 +567,7 @@
                 <w:noProof/>
                 <w:webHidden/>
               </w:rPr>
-              <w:instrText xml:space="preserve"> PAGEREF _Toc199744542 \h </w:instrText>
+              <w:instrText xml:space="preserve"> PAGEREF _Toc199747779 \h </w:instrText>
             </w:r>
             <w:r>
               <w:rPr>
@@ -615,7 +615,7 @@
               <w14:ligatures w14:val="standardContextual"/>
             </w:rPr>
           </w:pPr>
-          <w:hyperlink w:anchor="_Toc199744543" w:history="1">
+          <w:hyperlink w:anchor="_Toc199747780" w:history="1">
             <w:r>
               <w:rPr>
                 <w:rStyle w:val="Lienhypertexte"/>
@@ -663,7 +663,7 @@
                 <w:noProof/>
                 <w:webHidden/>
               </w:rPr>
-              <w:instrText xml:space="preserve"> PAGEREF _Toc199744543 \h </w:instrText>
+              <w:instrText xml:space="preserve"> PAGEREF _Toc199747780 \h </w:instrText>
             </w:r>
             <w:r>
               <w:rPr>
@@ -711,7 +711,7 @@
               <w14:ligatures w14:val="standardContextual"/>
             </w:rPr>
           </w:pPr>
-          <w:hyperlink w:anchor="_Toc199744544" w:history="1">
+          <w:hyperlink w:anchor="_Toc199747781" w:history="1">
             <w:r>
               <w:rPr>
                 <w:rStyle w:val="Lienhypertexte"/>
@@ -761,7 +761,7 @@
                 <w:noProof/>
                 <w:webHidden/>
               </w:rPr>
-              <w:instrText xml:space="preserve"> PAGEREF _Toc199744544 \h </w:instrText>
+              <w:instrText xml:space="preserve"> PAGEREF _Toc199747781 \h </w:instrText>
             </w:r>
             <w:r>
               <w:rPr>
@@ -805,7 +805,7 @@
               <w14:ligatures w14:val="standardContextual"/>
             </w:rPr>
           </w:pPr>
-          <w:hyperlink w:anchor="_Toc199744545" w:history="1">
+          <w:hyperlink w:anchor="_Toc199747782" w:history="1">
             <w:r>
               <w:rPr>
                 <w:rStyle w:val="Lienhypertexte"/>
@@ -853,7 +853,7 @@
                 <w:noProof/>
                 <w:webHidden/>
               </w:rPr>
-              <w:instrText xml:space="preserve"> PAGEREF _Toc199744545 \h </w:instrText>
+              <w:instrText xml:space="preserve"> PAGEREF _Toc199747782 \h </w:instrText>
             </w:r>
             <w:r>
               <w:rPr>
@@ -901,7 +901,7 @@
               <w14:ligatures w14:val="standardContextual"/>
             </w:rPr>
           </w:pPr>
-          <w:hyperlink w:anchor="_Toc199744546" w:history="1">
+          <w:hyperlink w:anchor="_Toc199747783" w:history="1">
             <w:r>
               <w:rPr>
                 <w:rStyle w:val="Lienhypertexte"/>
@@ -959,7 +959,7 @@
                 <w:noProof/>
                 <w:webHidden/>
               </w:rPr>
-              <w:instrText xml:space="preserve"> PAGEREF _Toc199744546 \h </w:instrText>
+              <w:instrText xml:space="preserve"> PAGEREF _Toc199747783 \h </w:instrText>
             </w:r>
             <w:r>
               <w:rPr>
@@ -1007,7 +1007,7 @@
               <w14:ligatures w14:val="standardContextual"/>
             </w:rPr>
           </w:pPr>
-          <w:hyperlink w:anchor="_Toc199744547" w:history="1">
+          <w:hyperlink w:anchor="_Toc199747784" w:history="1">
             <w:r>
               <w:rPr>
                 <w:rStyle w:val="Lienhypertexte"/>
@@ -1057,7 +1057,7 @@
                 <w:noProof/>
                 <w:webHidden/>
               </w:rPr>
-              <w:instrText xml:space="preserve"> PAGEREF _Toc199744547 \h </w:instrText>
+              <w:instrText xml:space="preserve"> PAGEREF _Toc199747784 \h </w:instrText>
             </w:r>
             <w:r>
               <w:rPr>
@@ -1105,7 +1105,7 @@
               <w14:ligatures w14:val="standardContextual"/>
             </w:rPr>
           </w:pPr>
-          <w:hyperlink w:anchor="_Toc199744548" w:history="1">
+          <w:hyperlink w:anchor="_Toc199747785" w:history="1">
             <w:r>
               <w:rPr>
                 <w:rStyle w:val="Lienhypertexte"/>
@@ -1155,7 +1155,7 @@
                 <w:noProof/>
                 <w:webHidden/>
               </w:rPr>
-              <w:instrText xml:space="preserve"> PAGEREF _Toc199744548 \h </w:instrText>
+              <w:instrText xml:space="preserve"> PAGEREF _Toc199747785 \h </w:instrText>
             </w:r>
             <w:r>
               <w:rPr>
@@ -1203,7 +1203,7 @@
               <w14:ligatures w14:val="standardContextual"/>
             </w:rPr>
           </w:pPr>
-          <w:hyperlink w:anchor="_Toc199744549" w:history="1">
+          <w:hyperlink w:anchor="_Toc199747786" w:history="1">
             <w:r>
               <w:rPr>
                 <w:rStyle w:val="Lienhypertexte"/>
@@ -1253,7 +1253,7 @@
                 <w:noProof/>
                 <w:webHidden/>
               </w:rPr>
-              <w:instrText xml:space="preserve"> PAGEREF _Toc199744549 \h </w:instrText>
+              <w:instrText xml:space="preserve"> PAGEREF _Toc199747786 \h </w:instrText>
             </w:r>
             <w:r>
               <w:rPr>
@@ -1301,7 +1301,7 @@
               <w14:ligatures w14:val="standardContextual"/>
             </w:rPr>
           </w:pPr>
-          <w:hyperlink w:anchor="_Toc199744550" w:history="1">
+          <w:hyperlink w:anchor="_Toc199747787" w:history="1">
             <w:r>
               <w:rPr>
                 <w:rStyle w:val="Lienhypertexte"/>
@@ -1349,7 +1349,7 @@
                 <w:noProof/>
                 <w:webHidden/>
               </w:rPr>
-              <w:instrText xml:space="preserve"> PAGEREF _Toc199744550 \h </w:instrText>
+              <w:instrText xml:space="preserve"> PAGEREF _Toc199747787 \h </w:instrText>
             </w:r>
             <w:r>
               <w:rPr>
@@ -1397,7 +1397,7 @@
               <w14:ligatures w14:val="standardContextual"/>
             </w:rPr>
           </w:pPr>
-          <w:hyperlink w:anchor="_Toc199744551" w:history="1">
+          <w:hyperlink w:anchor="_Toc199747788" w:history="1">
             <w:r>
               <w:rPr>
                 <w:rStyle w:val="Lienhypertexte"/>
@@ -1445,7 +1445,7 @@
                 <w:noProof/>
                 <w:webHidden/>
               </w:rPr>
-              <w:instrText xml:space="preserve"> PAGEREF _Toc199744551 \h </w:instrText>
+              <w:instrText xml:space="preserve"> PAGEREF _Toc199747788 \h </w:instrText>
             </w:r>
             <w:r>
               <w:rPr>
@@ -1493,7 +1493,7 @@
               <w14:ligatures w14:val="standardContextual"/>
             </w:rPr>
           </w:pPr>
-          <w:hyperlink w:anchor="_Toc199744552" w:history="1">
+          <w:hyperlink w:anchor="_Toc199747789" w:history="1">
             <w:r>
               <w:rPr>
                 <w:rStyle w:val="Lienhypertexte"/>
@@ -1541,7 +1541,7 @@
                 <w:noProof/>
                 <w:webHidden/>
               </w:rPr>
-              <w:instrText xml:space="preserve"> PAGEREF _Toc199744552 \h </w:instrText>
+              <w:instrText xml:space="preserve"> PAGEREF _Toc199747789 \h </w:instrText>
             </w:r>
             <w:r>
               <w:rPr>
@@ -1589,7 +1589,7 @@
               <w14:ligatures w14:val="standardContextual"/>
             </w:rPr>
           </w:pPr>
-          <w:hyperlink w:anchor="_Toc199744553" w:history="1">
+          <w:hyperlink w:anchor="_Toc199747790" w:history="1">
             <w:r>
               <w:rPr>
                 <w:rStyle w:val="Lienhypertexte"/>
@@ -1637,7 +1637,7 @@
                 <w:noProof/>
                 <w:webHidden/>
               </w:rPr>
-              <w:instrText xml:space="preserve"> PAGEREF _Toc199744553 \h </w:instrText>
+              <w:instrText xml:space="preserve"> PAGEREF _Toc199747790 \h </w:instrText>
             </w:r>
             <w:r>
               <w:rPr>
@@ -1685,7 +1685,7 @@
               <w14:ligatures w14:val="standardContextual"/>
             </w:rPr>
           </w:pPr>
-          <w:hyperlink w:anchor="_Toc199744554" w:history="1">
+          <w:hyperlink w:anchor="_Toc199747791" w:history="1">
             <w:r>
               <w:rPr>
                 <w:rStyle w:val="Lienhypertexte"/>
@@ -1735,7 +1735,7 @@
                 <w:noProof/>
                 <w:webHidden/>
               </w:rPr>
-              <w:instrText xml:space="preserve"> PAGEREF _Toc199744554 \h </w:instrText>
+              <w:instrText xml:space="preserve"> PAGEREF _Toc199747791 \h </w:instrText>
             </w:r>
             <w:r>
               <w:rPr>
@@ -1783,7 +1783,7 @@
               <w14:ligatures w14:val="standardContextual"/>
             </w:rPr>
           </w:pPr>
-          <w:hyperlink w:anchor="_Toc199744555" w:history="1">
+          <w:hyperlink w:anchor="_Toc199747792" w:history="1">
             <w:r>
               <w:rPr>
                 <w:rStyle w:val="Lienhypertexte"/>
@@ -1833,7 +1833,7 @@
                 <w:noProof/>
                 <w:webHidden/>
               </w:rPr>
-              <w:instrText xml:space="preserve"> PAGEREF _Toc199744555 \h </w:instrText>
+              <w:instrText xml:space="preserve"> PAGEREF _Toc199747792 \h </w:instrText>
             </w:r>
             <w:r>
               <w:rPr>
@@ -1881,7 +1881,7 @@
               <w14:ligatures w14:val="standardContextual"/>
             </w:rPr>
           </w:pPr>
-          <w:hyperlink w:anchor="_Toc199744556" w:history="1">
+          <w:hyperlink w:anchor="_Toc199747793" w:history="1">
             <w:r>
               <w:rPr>
                 <w:rStyle w:val="Lienhypertexte"/>
@@ -1931,7 +1931,7 @@
                 <w:noProof/>
                 <w:webHidden/>
               </w:rPr>
-              <w:instrText xml:space="preserve"> PAGEREF _Toc199744556 \h </w:instrText>
+              <w:instrText xml:space="preserve"> PAGEREF _Toc199747793 \h </w:instrText>
             </w:r>
             <w:r>
               <w:rPr>
@@ -1979,7 +1979,7 @@
               <w14:ligatures w14:val="standardContextual"/>
             </w:rPr>
           </w:pPr>
-          <w:hyperlink w:anchor="_Toc199744557" w:history="1">
+          <w:hyperlink w:anchor="_Toc199747794" w:history="1">
             <w:r>
               <w:rPr>
                 <w:rStyle w:val="Lienhypertexte"/>
@@ -2027,7 +2027,7 @@
                 <w:noProof/>
                 <w:webHidden/>
               </w:rPr>
-              <w:instrText xml:space="preserve"> PAGEREF _Toc199744557 \h </w:instrText>
+              <w:instrText xml:space="preserve"> PAGEREF _Toc199747794 \h </w:instrText>
             </w:r>
             <w:r>
               <w:rPr>
@@ -2075,7 +2075,7 @@
               <w14:ligatures w14:val="standardContextual"/>
             </w:rPr>
           </w:pPr>
-          <w:hyperlink w:anchor="_Toc199744558" w:history="1">
+          <w:hyperlink w:anchor="_Toc199747795" w:history="1">
             <w:r>
               <w:rPr>
                 <w:rStyle w:val="Lienhypertexte"/>
@@ -2123,7 +2123,7 @@
                 <w:noProof/>
                 <w:webHidden/>
               </w:rPr>
-              <w:instrText xml:space="preserve"> PAGEREF _Toc199744558 \h </w:instrText>
+              <w:instrText xml:space="preserve"> PAGEREF _Toc199747795 \h </w:instrText>
             </w:r>
             <w:r>
               <w:rPr>
@@ -2171,7 +2171,7 @@
               <w14:ligatures w14:val="standardContextual"/>
             </w:rPr>
           </w:pPr>
-          <w:hyperlink w:anchor="_Toc199744559" w:history="1">
+          <w:hyperlink w:anchor="_Toc199747796" w:history="1">
             <w:r>
               <w:rPr>
                 <w:rStyle w:val="Lienhypertexte"/>
@@ -2219,7 +2219,7 @@
                 <w:noProof/>
                 <w:webHidden/>
               </w:rPr>
-              <w:instrText xml:space="preserve"> PAGEREF _Toc199744559 \h </w:instrText>
+              <w:instrText xml:space="preserve"> PAGEREF _Toc199747796 \h </w:instrText>
             </w:r>
             <w:r>
               <w:rPr>
@@ -2267,7 +2267,7 @@
               <w14:ligatures w14:val="standardContextual"/>
             </w:rPr>
           </w:pPr>
-          <w:hyperlink w:anchor="_Toc199744560" w:history="1">
+          <w:hyperlink w:anchor="_Toc199747797" w:history="1">
             <w:r>
               <w:rPr>
                 <w:rStyle w:val="Lienhypertexte"/>
@@ -2317,7 +2317,7 @@
                 <w:noProof/>
                 <w:webHidden/>
               </w:rPr>
-              <w:instrText xml:space="preserve"> PAGEREF _Toc199744560 \h </w:instrText>
+              <w:instrText xml:space="preserve"> PAGEREF _Toc199747797 \h </w:instrText>
             </w:r>
             <w:r>
               <w:rPr>
@@ -2365,7 +2365,7 @@
               <w14:ligatures w14:val="standardContextual"/>
             </w:rPr>
           </w:pPr>
-          <w:hyperlink w:anchor="_Toc199744561" w:history="1">
+          <w:hyperlink w:anchor="_Toc199747798" w:history="1">
             <w:r>
               <w:rPr>
                 <w:rStyle w:val="Lienhypertexte"/>
@@ -2413,7 +2413,7 @@
                 <w:noProof/>
                 <w:webHidden/>
               </w:rPr>
-              <w:instrText xml:space="preserve"> PAGEREF _Toc199744561 \h </w:instrText>
+              <w:instrText xml:space="preserve"> PAGEREF _Toc199747798 \h </w:instrText>
             </w:r>
             <w:r>
               <w:rPr>
@@ -2461,7 +2461,7 @@
               <w14:ligatures w14:val="standardContextual"/>
             </w:rPr>
           </w:pPr>
-          <w:hyperlink w:anchor="_Toc199744562" w:history="1">
+          <w:hyperlink w:anchor="_Toc199747799" w:history="1">
             <w:r>
               <w:rPr>
                 <w:rStyle w:val="Lienhypertexte"/>
@@ -2510,7 +2510,7 @@
                 <w:noProof/>
                 <w:webHidden/>
               </w:rPr>
-              <w:instrText xml:space="preserve"> PAGEREF _Toc199744562 \h </w:instrText>
+              <w:instrText xml:space="preserve"> PAGEREF _Toc199747799 \h </w:instrText>
             </w:r>
             <w:r>
               <w:rPr>
@@ -2554,7 +2554,7 @@
               <w14:ligatures w14:val="standardContextual"/>
             </w:rPr>
           </w:pPr>
-          <w:hyperlink w:anchor="_Toc199744563" w:history="1">
+          <w:hyperlink w:anchor="_Toc199747800" w:history="1">
             <w:r>
               <w:rPr>
                 <w:rStyle w:val="Lienhypertexte"/>
@@ -2602,7 +2602,7 @@
                 <w:noProof/>
                 <w:webHidden/>
               </w:rPr>
-              <w:instrText xml:space="preserve"> PAGEREF _Toc199744563 \h </w:instrText>
+              <w:instrText xml:space="preserve"> PAGEREF _Toc199747800 \h </w:instrText>
             </w:r>
             <w:r>
               <w:rPr>
@@ -2650,7 +2650,7 @@
               <w14:ligatures w14:val="standardContextual"/>
             </w:rPr>
           </w:pPr>
-          <w:hyperlink w:anchor="_Toc199744564" w:history="1">
+          <w:hyperlink w:anchor="_Toc199747801" w:history="1">
             <w:r>
               <w:rPr>
                 <w:rStyle w:val="Lienhypertexte"/>
@@ -2700,7 +2700,7 @@
                 <w:noProof/>
                 <w:webHidden/>
               </w:rPr>
-              <w:instrText xml:space="preserve"> PAGEREF _Toc199744564 \h </w:instrText>
+              <w:instrText xml:space="preserve"> PAGEREF _Toc199747801 \h </w:instrText>
             </w:r>
             <w:r>
               <w:rPr>
@@ -2748,7 +2748,7 @@
               <w14:ligatures w14:val="standardContextual"/>
             </w:rPr>
           </w:pPr>
-          <w:hyperlink w:anchor="_Toc199744565" w:history="1">
+          <w:hyperlink w:anchor="_Toc199747802" w:history="1">
             <w:r>
               <w:rPr>
                 <w:rStyle w:val="Lienhypertexte"/>
@@ -2796,7 +2796,7 @@
                 <w:noProof/>
                 <w:webHidden/>
               </w:rPr>
-              <w:instrText xml:space="preserve"> PAGEREF _Toc199744565 \h </w:instrText>
+              <w:instrText xml:space="preserve"> PAGEREF _Toc199747802 \h </w:instrText>
             </w:r>
             <w:r>
               <w:rPr>
@@ -2844,7 +2844,7 @@
               <w14:ligatures w14:val="standardContextual"/>
             </w:rPr>
           </w:pPr>
-          <w:hyperlink w:anchor="_Toc199744566" w:history="1">
+          <w:hyperlink w:anchor="_Toc199747803" w:history="1">
             <w:r>
               <w:rPr>
                 <w:rStyle w:val="Lienhypertexte"/>
@@ -2892,7 +2892,7 @@
                 <w:noProof/>
                 <w:webHidden/>
               </w:rPr>
-              <w:instrText xml:space="preserve"> PAGEREF _Toc199744566 \h </w:instrText>
+              <w:instrText xml:space="preserve"> PAGEREF _Toc199747803 \h </w:instrText>
             </w:r>
             <w:r>
               <w:rPr>
@@ -2940,7 +2940,7 @@
               <w14:ligatures w14:val="standardContextual"/>
             </w:rPr>
           </w:pPr>
-          <w:hyperlink w:anchor="_Toc199744567" w:history="1">
+          <w:hyperlink w:anchor="_Toc199747804" w:history="1">
             <w:r>
               <w:rPr>
                 <w:rStyle w:val="Lienhypertexte"/>
@@ -2988,7 +2988,7 @@
                 <w:noProof/>
                 <w:webHidden/>
               </w:rPr>
-              <w:instrText xml:space="preserve"> PAGEREF _Toc199744567 \h </w:instrText>
+              <w:instrText xml:space="preserve"> PAGEREF _Toc199747804 \h </w:instrText>
             </w:r>
             <w:r>
               <w:rPr>
@@ -3036,7 +3036,7 @@
               <w14:ligatures w14:val="standardContextual"/>
             </w:rPr>
           </w:pPr>
-          <w:hyperlink w:anchor="_Toc199744568" w:history="1">
+          <w:hyperlink w:anchor="_Toc199747805" w:history="1">
             <w:r>
               <w:rPr>
                 <w:rStyle w:val="Lienhypertexte"/>
@@ -3084,7 +3084,7 @@
                 <w:noProof/>
                 <w:webHidden/>
               </w:rPr>
-              <w:instrText xml:space="preserve"> PAGEREF _Toc199744568 \h </w:instrText>
+              <w:instrText xml:space="preserve"> PAGEREF _Toc199747805 \h </w:instrText>
             </w:r>
             <w:r>
               <w:rPr>
@@ -3132,7 +3132,7 @@
               <w14:ligatures w14:val="standardContextual"/>
             </w:rPr>
           </w:pPr>
-          <w:hyperlink w:anchor="_Toc199744569" w:history="1">
+          <w:hyperlink w:anchor="_Toc199747806" w:history="1">
             <w:r>
               <w:rPr>
                 <w:rStyle w:val="Lienhypertexte"/>
@@ -3180,7 +3180,7 @@
                 <w:noProof/>
                 <w:webHidden/>
               </w:rPr>
-              <w:instrText xml:space="preserve"> PAGEREF _Toc199744569 \h </w:instrText>
+              <w:instrText xml:space="preserve"> PAGEREF _Toc199747806 \h </w:instrText>
             </w:r>
             <w:r>
               <w:rPr>
@@ -3228,7 +3228,7 @@
               <w14:ligatures w14:val="standardContextual"/>
             </w:rPr>
           </w:pPr>
-          <w:hyperlink w:anchor="_Toc199744570" w:history="1">
+          <w:hyperlink w:anchor="_Toc199747807" w:history="1">
             <w:r>
               <w:rPr>
                 <w:rStyle w:val="Lienhypertexte"/>
@@ -3276,7 +3276,7 @@
                 <w:noProof/>
                 <w:webHidden/>
               </w:rPr>
-              <w:instrText xml:space="preserve"> PAGEREF _Toc199744570 \h </w:instrText>
+              <w:instrText xml:space="preserve"> PAGEREF _Toc199747807 \h </w:instrText>
             </w:r>
             <w:r>
               <w:rPr>
@@ -3324,7 +3324,7 @@
               <w14:ligatures w14:val="standardContextual"/>
             </w:rPr>
           </w:pPr>
-          <w:hyperlink w:anchor="_Toc199744571" w:history="1">
+          <w:hyperlink w:anchor="_Toc199747808" w:history="1">
             <w:r>
               <w:rPr>
                 <w:rStyle w:val="Lienhypertexte"/>
@@ -3372,7 +3372,7 @@
                 <w:noProof/>
                 <w:webHidden/>
               </w:rPr>
-              <w:instrText xml:space="preserve"> PAGEREF _Toc199744571 \h </w:instrText>
+              <w:instrText xml:space="preserve"> PAGEREF _Toc199747808 \h </w:instrText>
             </w:r>
             <w:r>
               <w:rPr>
@@ -3420,7 +3420,7 @@
               <w14:ligatures w14:val="standardContextual"/>
             </w:rPr>
           </w:pPr>
-          <w:hyperlink w:anchor="_Toc199744572" w:history="1">
+          <w:hyperlink w:anchor="_Toc199747809" w:history="1">
             <w:r>
               <w:rPr>
                 <w:rStyle w:val="Lienhypertexte"/>
@@ -3468,7 +3468,7 @@
                 <w:noProof/>
                 <w:webHidden/>
               </w:rPr>
-              <w:instrText xml:space="preserve"> PAGEREF _Toc199744572 \h </w:instrText>
+              <w:instrText xml:space="preserve"> PAGEREF _Toc199747809 \h </w:instrText>
             </w:r>
             <w:r>
               <w:rPr>
@@ -3516,7 +3516,7 @@
               <w14:ligatures w14:val="standardContextual"/>
             </w:rPr>
           </w:pPr>
-          <w:hyperlink w:anchor="_Toc199744573" w:history="1">
+          <w:hyperlink w:anchor="_Toc199747810" w:history="1">
             <w:r>
               <w:rPr>
                 <w:rStyle w:val="Lienhypertexte"/>
@@ -3564,7 +3564,7 @@
                 <w:noProof/>
                 <w:webHidden/>
               </w:rPr>
-              <w:instrText xml:space="preserve"> PAGEREF _Toc199744573 \h </w:instrText>
+              <w:instrText xml:space="preserve"> PAGEREF _Toc199747810 \h </w:instrText>
             </w:r>
             <w:r>
               <w:rPr>
@@ -3612,7 +3612,7 @@
               <w14:ligatures w14:val="standardContextual"/>
             </w:rPr>
           </w:pPr>
-          <w:hyperlink w:anchor="_Toc199744574" w:history="1">
+          <w:hyperlink w:anchor="_Toc199747811" w:history="1">
             <w:r>
               <w:rPr>
                 <w:rStyle w:val="Lienhypertexte"/>
@@ -3660,7 +3660,7 @@
                 <w:noProof/>
                 <w:webHidden/>
               </w:rPr>
-              <w:instrText xml:space="preserve"> PAGEREF _Toc199744574 \h </w:instrText>
+              <w:instrText xml:space="preserve"> PAGEREF _Toc199747811 \h </w:instrText>
             </w:r>
             <w:r>
               <w:rPr>
@@ -3708,7 +3708,7 @@
               <w14:ligatures w14:val="standardContextual"/>
             </w:rPr>
           </w:pPr>
-          <w:hyperlink w:anchor="_Toc199744575" w:history="1">
+          <w:hyperlink w:anchor="_Toc199747812" w:history="1">
             <w:r>
               <w:rPr>
                 <w:rStyle w:val="Lienhypertexte"/>
@@ -3756,7 +3756,7 @@
                 <w:noProof/>
                 <w:webHidden/>
               </w:rPr>
-              <w:instrText xml:space="preserve"> PAGEREF _Toc199744575 \h </w:instrText>
+              <w:instrText xml:space="preserve"> PAGEREF _Toc199747812 \h </w:instrText>
             </w:r>
             <w:r>
               <w:rPr>
@@ -3804,7 +3804,7 @@
               <w14:ligatures w14:val="standardContextual"/>
             </w:rPr>
           </w:pPr>
-          <w:hyperlink w:anchor="_Toc199744576" w:history="1">
+          <w:hyperlink w:anchor="_Toc199747813" w:history="1">
             <w:r>
               <w:rPr>
                 <w:rStyle w:val="Lienhypertexte"/>
@@ -3852,7 +3852,7 @@
                 <w:noProof/>
                 <w:webHidden/>
               </w:rPr>
-              <w:instrText xml:space="preserve"> PAGEREF _Toc199744576 \h </w:instrText>
+              <w:instrText xml:space="preserve"> PAGEREF _Toc199747813 \h </w:instrText>
             </w:r>
             <w:r>
               <w:rPr>
@@ -3900,7 +3900,7 @@
               <w14:ligatures w14:val="standardContextual"/>
             </w:rPr>
           </w:pPr>
-          <w:hyperlink w:anchor="_Toc199744577" w:history="1">
+          <w:hyperlink w:anchor="_Toc199747814" w:history="1">
             <w:r>
               <w:rPr>
                 <w:rStyle w:val="Lienhypertexte"/>
@@ -3948,7 +3948,7 @@
                 <w:noProof/>
                 <w:webHidden/>
               </w:rPr>
-              <w:instrText xml:space="preserve"> PAGEREF _Toc199744577 \h </w:instrText>
+              <w:instrText xml:space="preserve"> PAGEREF _Toc199747814 \h </w:instrText>
             </w:r>
             <w:r>
               <w:rPr>
@@ -3996,7 +3996,7 @@
               <w14:ligatures w14:val="standardContextual"/>
             </w:rPr>
           </w:pPr>
-          <w:hyperlink w:anchor="_Toc199744578" w:history="1">
+          <w:hyperlink w:anchor="_Toc199747815" w:history="1">
             <w:r>
               <w:rPr>
                 <w:rStyle w:val="Lienhypertexte"/>
@@ -4046,7 +4046,7 @@
                 <w:noProof/>
                 <w:webHidden/>
               </w:rPr>
-              <w:instrText xml:space="preserve"> PAGEREF _Toc199744578 \h </w:instrText>
+              <w:instrText xml:space="preserve"> PAGEREF _Toc199747815 \h </w:instrText>
             </w:r>
             <w:r>
               <w:rPr>
@@ -4094,7 +4094,7 @@
               <w14:ligatures w14:val="standardContextual"/>
             </w:rPr>
           </w:pPr>
-          <w:hyperlink w:anchor="_Toc199744579" w:history="1">
+          <w:hyperlink w:anchor="_Toc199747816" w:history="1">
             <w:r>
               <w:rPr>
                 <w:rStyle w:val="Lienhypertexte"/>
@@ -4142,7 +4142,7 @@
                 <w:noProof/>
                 <w:webHidden/>
               </w:rPr>
-              <w:instrText xml:space="preserve"> PAGEREF _Toc199744579 \h </w:instrText>
+              <w:instrText xml:space="preserve"> PAGEREF _Toc199747816 \h </w:instrText>
             </w:r>
             <w:r>
               <w:rPr>
@@ -4190,7 +4190,7 @@
               <w14:ligatures w14:val="standardContextual"/>
             </w:rPr>
           </w:pPr>
-          <w:hyperlink w:anchor="_Toc199744580" w:history="1">
+          <w:hyperlink w:anchor="_Toc199747817" w:history="1">
             <w:r>
               <w:rPr>
                 <w:rStyle w:val="Lienhypertexte"/>
@@ -4238,7 +4238,7 @@
                 <w:noProof/>
                 <w:webHidden/>
               </w:rPr>
-              <w:instrText xml:space="preserve"> PAGEREF _Toc199744580 \h </w:instrText>
+              <w:instrText xml:space="preserve"> PAGEREF _Toc199747817 \h </w:instrText>
             </w:r>
             <w:r>
               <w:rPr>
@@ -4286,7 +4286,7 @@
               <w14:ligatures w14:val="standardContextual"/>
             </w:rPr>
           </w:pPr>
-          <w:hyperlink w:anchor="_Toc199744581" w:history="1">
+          <w:hyperlink w:anchor="_Toc199747818" w:history="1">
             <w:r>
               <w:rPr>
                 <w:rStyle w:val="Lienhypertexte"/>
@@ -4334,7 +4334,7 @@
                 <w:noProof/>
                 <w:webHidden/>
               </w:rPr>
-              <w:instrText xml:space="preserve"> PAGEREF _Toc199744581 \h </w:instrText>
+              <w:instrText xml:space="preserve"> PAGEREF _Toc199747818 \h </w:instrText>
             </w:r>
             <w:r>
               <w:rPr>
@@ -4382,7 +4382,7 @@
               <w14:ligatures w14:val="standardContextual"/>
             </w:rPr>
           </w:pPr>
-          <w:hyperlink w:anchor="_Toc199744582" w:history="1">
+          <w:hyperlink w:anchor="_Toc199747819" w:history="1">
             <w:r>
               <w:rPr>
                 <w:rStyle w:val="Lienhypertexte"/>
@@ -4430,7 +4430,7 @@
                 <w:noProof/>
                 <w:webHidden/>
               </w:rPr>
-              <w:instrText xml:space="preserve"> PAGEREF _Toc199744582 \h </w:instrText>
+              <w:instrText xml:space="preserve"> PAGEREF _Toc199747819 \h </w:instrText>
             </w:r>
             <w:r>
               <w:rPr>
@@ -4478,7 +4478,7 @@
               <w14:ligatures w14:val="standardContextual"/>
             </w:rPr>
           </w:pPr>
-          <w:hyperlink w:anchor="_Toc199744583" w:history="1">
+          <w:hyperlink w:anchor="_Toc199747820" w:history="1">
             <w:r>
               <w:rPr>
                 <w:rStyle w:val="Lienhypertexte"/>
@@ -4526,7 +4526,7 @@
                 <w:noProof/>
                 <w:webHidden/>
               </w:rPr>
-              <w:instrText xml:space="preserve"> PAGEREF _Toc199744583 \h </w:instrText>
+              <w:instrText xml:space="preserve"> PAGEREF _Toc199747820 \h </w:instrText>
             </w:r>
             <w:r>
               <w:rPr>
@@ -4574,7 +4574,7 @@
               <w14:ligatures w14:val="standardContextual"/>
             </w:rPr>
           </w:pPr>
-          <w:hyperlink w:anchor="_Toc199744584" w:history="1">
+          <w:hyperlink w:anchor="_Toc199747821" w:history="1">
             <w:r>
               <w:rPr>
                 <w:rStyle w:val="Lienhypertexte"/>
@@ -4622,7 +4622,7 @@
                 <w:noProof/>
                 <w:webHidden/>
               </w:rPr>
-              <w:instrText xml:space="preserve"> PAGEREF _Toc199744584 \h </w:instrText>
+              <w:instrText xml:space="preserve"> PAGEREF _Toc199747821 \h </w:instrText>
             </w:r>
             <w:r>
               <w:rPr>
@@ -4670,7 +4670,7 @@
               <w14:ligatures w14:val="standardContextual"/>
             </w:rPr>
           </w:pPr>
-          <w:hyperlink w:anchor="_Toc199744585" w:history="1">
+          <w:hyperlink w:anchor="_Toc199747822" w:history="1">
             <w:r>
               <w:rPr>
                 <w:rStyle w:val="Lienhypertexte"/>
@@ -4718,7 +4718,7 @@
                 <w:noProof/>
                 <w:webHidden/>
               </w:rPr>
-              <w:instrText xml:space="preserve"> PAGEREF _Toc199744585 \h </w:instrText>
+              <w:instrText xml:space="preserve"> PAGEREF _Toc199747822 \h </w:instrText>
             </w:r>
             <w:r>
               <w:rPr>
@@ -4766,7 +4766,7 @@
               <w14:ligatures w14:val="standardContextual"/>
             </w:rPr>
           </w:pPr>
-          <w:hyperlink w:anchor="_Toc199744586" w:history="1">
+          <w:hyperlink w:anchor="_Toc199747823" w:history="1">
             <w:r>
               <w:rPr>
                 <w:rStyle w:val="Lienhypertexte"/>
@@ -4814,7 +4814,7 @@
                 <w:noProof/>
                 <w:webHidden/>
               </w:rPr>
-              <w:instrText xml:space="preserve"> PAGEREF _Toc199744586 \h </w:instrText>
+              <w:instrText xml:space="preserve"> PAGEREF _Toc199747823 \h </w:instrText>
             </w:r>
             <w:r>
               <w:rPr>
@@ -4862,7 +4862,7 @@
               <w14:ligatures w14:val="standardContextual"/>
             </w:rPr>
           </w:pPr>
-          <w:hyperlink w:anchor="_Toc199744587" w:history="1">
+          <w:hyperlink w:anchor="_Toc199747824" w:history="1">
             <w:r>
               <w:rPr>
                 <w:rStyle w:val="Lienhypertexte"/>
@@ -4910,7 +4910,7 @@
                 <w:noProof/>
                 <w:webHidden/>
               </w:rPr>
-              <w:instrText xml:space="preserve"> PAGEREF _Toc199744587 \h </w:instrText>
+              <w:instrText xml:space="preserve"> PAGEREF _Toc199747824 \h </w:instrText>
             </w:r>
             <w:r>
               <w:rPr>
@@ -4958,7 +4958,7 @@
               <w14:ligatures w14:val="standardContextual"/>
             </w:rPr>
           </w:pPr>
-          <w:hyperlink w:anchor="_Toc199744588" w:history="1">
+          <w:hyperlink w:anchor="_Toc199747825" w:history="1">
             <w:r>
               <w:rPr>
                 <w:rStyle w:val="Lienhypertexte"/>
@@ -5006,7 +5006,7 @@
                 <w:noProof/>
                 <w:webHidden/>
               </w:rPr>
-              <w:instrText xml:space="preserve"> PAGEREF _Toc199744588 \h </w:instrText>
+              <w:instrText xml:space="preserve"> PAGEREF _Toc199747825 \h </w:instrText>
             </w:r>
             <w:r>
               <w:rPr>
@@ -5054,7 +5054,7 @@
               <w14:ligatures w14:val="standardContextual"/>
             </w:rPr>
           </w:pPr>
-          <w:hyperlink w:anchor="_Toc199744589" w:history="1">
+          <w:hyperlink w:anchor="_Toc199747826" w:history="1">
             <w:r>
               <w:rPr>
                 <w:rStyle w:val="Lienhypertexte"/>
@@ -5100,7 +5100,7 @@
                 <w:noProof/>
                 <w:webHidden/>
               </w:rPr>
-              <w:instrText xml:space="preserve"> PAGEREF _Toc199744589 \h </w:instrText>
+              <w:instrText xml:space="preserve"> PAGEREF _Toc199747826 \h </w:instrText>
             </w:r>
             <w:r>
               <w:rPr>
@@ -5148,7 +5148,7 @@
               <w14:ligatures w14:val="standardContextual"/>
             </w:rPr>
           </w:pPr>
-          <w:hyperlink w:anchor="_Toc199744590" w:history="1">
+          <w:hyperlink w:anchor="_Toc199747827" w:history="1">
             <w:r>
               <w:rPr>
                 <w:rStyle w:val="Lienhypertexte"/>
@@ -5198,7 +5198,7 @@
                 <w:noProof/>
                 <w:webHidden/>
               </w:rPr>
-              <w:instrText xml:space="preserve"> PAGEREF _Toc199744590 \h </w:instrText>
+              <w:instrText xml:space="preserve"> PAGEREF _Toc199747827 \h </w:instrText>
             </w:r>
             <w:r>
               <w:rPr>
@@ -5246,7 +5246,7 @@
               <w14:ligatures w14:val="standardContextual"/>
             </w:rPr>
           </w:pPr>
-          <w:hyperlink w:anchor="_Toc199744591" w:history="1">
+          <w:hyperlink w:anchor="_Toc199747828" w:history="1">
             <w:r>
               <w:rPr>
                 <w:rStyle w:val="Lienhypertexte"/>
@@ -5296,7 +5296,7 @@
                 <w:noProof/>
                 <w:webHidden/>
               </w:rPr>
-              <w:instrText xml:space="preserve"> PAGEREF _Toc199744591 \h </w:instrText>
+              <w:instrText xml:space="preserve"> PAGEREF _Toc199747828 \h </w:instrText>
             </w:r>
             <w:r>
               <w:rPr>
@@ -5340,7 +5340,7 @@
               <w14:ligatures w14:val="standardContextual"/>
             </w:rPr>
           </w:pPr>
-          <w:hyperlink w:anchor="_Toc199744592" w:history="1">
+          <w:hyperlink w:anchor="_Toc199747829" w:history="1">
             <w:r>
               <w:rPr>
                 <w:rStyle w:val="Lienhypertexte"/>
@@ -5388,7 +5388,7 @@
                 <w:noProof/>
                 <w:webHidden/>
               </w:rPr>
-              <w:instrText xml:space="preserve"> PAGEREF _Toc199744592 \h </w:instrText>
+              <w:instrText xml:space="preserve"> PAGEREF _Toc199747829 \h </w:instrText>
             </w:r>
             <w:r>
               <w:rPr>
@@ -5436,7 +5436,7 @@
               <w14:ligatures w14:val="standardContextual"/>
             </w:rPr>
           </w:pPr>
-          <w:hyperlink w:anchor="_Toc199744593" w:history="1">
+          <w:hyperlink w:anchor="_Toc199747830" w:history="1">
             <w:r>
               <w:rPr>
                 <w:rStyle w:val="Lienhypertexte"/>
@@ -5485,7 +5485,7 @@
                 <w:noProof/>
                 <w:webHidden/>
               </w:rPr>
-              <w:instrText xml:space="preserve"> PAGEREF _Toc199744593 \h </w:instrText>
+              <w:instrText xml:space="preserve"> PAGEREF _Toc199747830 \h </w:instrText>
             </w:r>
             <w:r>
               <w:rPr>
@@ -5533,7 +5533,7 @@
               <w14:ligatures w14:val="standardContextual"/>
             </w:rPr>
           </w:pPr>
-          <w:hyperlink w:anchor="_Toc199744594" w:history="1">
+          <w:hyperlink w:anchor="_Toc199747831" w:history="1">
             <w:r>
               <w:rPr>
                 <w:rStyle w:val="Lienhypertexte"/>
@@ -5582,7 +5582,7 @@
                 <w:noProof/>
                 <w:webHidden/>
               </w:rPr>
-              <w:instrText xml:space="preserve"> PAGEREF _Toc199744594 \h </w:instrText>
+              <w:instrText xml:space="preserve"> PAGEREF _Toc199747831 \h </w:instrText>
             </w:r>
             <w:r>
               <w:rPr>
@@ -5630,7 +5630,7 @@
               <w14:ligatures w14:val="standardContextual"/>
             </w:rPr>
           </w:pPr>
-          <w:hyperlink w:anchor="_Toc199744595" w:history="1">
+          <w:hyperlink w:anchor="_Toc199747832" w:history="1">
             <w:r>
               <w:rPr>
                 <w:rStyle w:val="Lienhypertexte"/>
@@ -5676,7 +5676,7 @@
                 <w:noProof/>
                 <w:webHidden/>
               </w:rPr>
-              <w:instrText xml:space="preserve"> PAGEREF _Toc199744595 \h </w:instrText>
+              <w:instrText xml:space="preserve"> PAGEREF _Toc199747832 \h </w:instrText>
             </w:r>
             <w:r>
               <w:rPr>
@@ -5724,7 +5724,7 @@
               <w14:ligatures w14:val="standardContextual"/>
             </w:rPr>
           </w:pPr>
-          <w:hyperlink w:anchor="_Toc199744596" w:history="1">
+          <w:hyperlink w:anchor="_Toc199747833" w:history="1">
             <w:r>
               <w:rPr>
                 <w:rStyle w:val="Lienhypertexte"/>
@@ -5770,7 +5770,7 @@
                 <w:noProof/>
                 <w:webHidden/>
               </w:rPr>
-              <w:instrText xml:space="preserve"> PAGEREF _Toc199744596 \h </w:instrText>
+              <w:instrText xml:space="preserve"> PAGEREF _Toc199747833 \h </w:instrText>
             </w:r>
             <w:r>
               <w:rPr>
@@ -5818,7 +5818,7 @@
               <w14:ligatures w14:val="standardContextual"/>
             </w:rPr>
           </w:pPr>
-          <w:hyperlink w:anchor="_Toc199744597" w:history="1">
+          <w:hyperlink w:anchor="_Toc199747834" w:history="1">
             <w:r>
               <w:rPr>
                 <w:rStyle w:val="Lienhypertexte"/>
@@ -5865,7 +5865,7 @@
                 <w:noProof/>
                 <w:webHidden/>
               </w:rPr>
-              <w:instrText xml:space="preserve"> PAGEREF _Toc199744597 \h </w:instrText>
+              <w:instrText xml:space="preserve"> PAGEREF _Toc199747834 \h </w:instrText>
             </w:r>
             <w:r>
               <w:rPr>
@@ -5913,7 +5913,7 @@
               <w14:ligatures w14:val="standardContextual"/>
             </w:rPr>
           </w:pPr>
-          <w:hyperlink w:anchor="_Toc199744598" w:history="1">
+          <w:hyperlink w:anchor="_Toc199747835" w:history="1">
             <w:r>
               <w:rPr>
                 <w:rStyle w:val="Lienhypertexte"/>
@@ -5959,7 +5959,7 @@
                 <w:noProof/>
                 <w:webHidden/>
               </w:rPr>
-              <w:instrText xml:space="preserve"> PAGEREF _Toc199744598 \h </w:instrText>
+              <w:instrText xml:space="preserve"> PAGEREF _Toc199747835 \h </w:instrText>
             </w:r>
             <w:r>
               <w:rPr>
@@ -6007,7 +6007,7 @@
               <w14:ligatures w14:val="standardContextual"/>
             </w:rPr>
           </w:pPr>
-          <w:hyperlink w:anchor="_Toc199744599" w:history="1">
+          <w:hyperlink w:anchor="_Toc199747836" w:history="1">
             <w:r>
               <w:rPr>
                 <w:rStyle w:val="Lienhypertexte"/>
@@ -6054,7 +6054,7 @@
                 <w:noProof/>
                 <w:webHidden/>
               </w:rPr>
-              <w:instrText xml:space="preserve"> PAGEREF _Toc199744599 \h </w:instrText>
+              <w:instrText xml:space="preserve"> PAGEREF _Toc199747836 \h </w:instrText>
             </w:r>
             <w:r>
               <w:rPr>
@@ -6102,7 +6102,7 @@
               <w14:ligatures w14:val="standardContextual"/>
             </w:rPr>
           </w:pPr>
-          <w:hyperlink w:anchor="_Toc199744600" w:history="1">
+          <w:hyperlink w:anchor="_Toc199747837" w:history="1">
             <w:r>
               <w:rPr>
                 <w:rStyle w:val="Lienhypertexte"/>
@@ -6149,7 +6149,7 @@
                 <w:noProof/>
                 <w:webHidden/>
               </w:rPr>
-              <w:instrText xml:space="preserve"> PAGEREF _Toc199744600 \h </w:instrText>
+              <w:instrText xml:space="preserve"> PAGEREF _Toc199747837 \h </w:instrText>
             </w:r>
             <w:r>
               <w:rPr>
@@ -6193,7 +6193,7 @@
               <w14:ligatures w14:val="standardContextual"/>
             </w:rPr>
           </w:pPr>
-          <w:hyperlink w:anchor="_Toc199744601" w:history="1">
+          <w:hyperlink w:anchor="_Toc199747838" w:history="1">
             <w:r>
               <w:rPr>
                 <w:rStyle w:val="Lienhypertexte"/>
@@ -6241,7 +6241,7 @@
                 <w:noProof/>
                 <w:webHidden/>
               </w:rPr>
-              <w:instrText xml:space="preserve"> PAGEREF _Toc199744601 \h </w:instrText>
+              <w:instrText xml:space="preserve"> PAGEREF _Toc199747838 \h </w:instrText>
             </w:r>
             <w:r>
               <w:rPr>
@@ -6289,7 +6289,7 @@
               <w14:ligatures w14:val="standardContextual"/>
             </w:rPr>
           </w:pPr>
-          <w:hyperlink w:anchor="_Toc199744602" w:history="1">
+          <w:hyperlink w:anchor="_Toc199747839" w:history="1">
             <w:r>
               <w:rPr>
                 <w:rStyle w:val="Lienhypertexte"/>
@@ -6338,7 +6338,7 @@
                 <w:noProof/>
                 <w:webHidden/>
               </w:rPr>
-              <w:instrText xml:space="preserve"> PAGEREF _Toc199744602 \h </w:instrText>
+              <w:instrText xml:space="preserve"> PAGEREF _Toc199747839 \h </w:instrText>
             </w:r>
             <w:r>
               <w:rPr>
@@ -6386,7 +6386,7 @@
               <w14:ligatures w14:val="standardContextual"/>
             </w:rPr>
           </w:pPr>
-          <w:hyperlink w:anchor="_Toc199744603" w:history="1">
+          <w:hyperlink w:anchor="_Toc199747840" w:history="1">
             <w:r>
               <w:rPr>
                 <w:rStyle w:val="Lienhypertexte"/>
@@ -6436,7 +6436,7 @@
                 <w:noProof/>
                 <w:webHidden/>
               </w:rPr>
-              <w:instrText xml:space="preserve"> PAGEREF _Toc199744603 \h </w:instrText>
+              <w:instrText xml:space="preserve"> PAGEREF _Toc199747840 \h </w:instrText>
             </w:r>
             <w:r>
               <w:rPr>
@@ -6484,7 +6484,7 @@
               <w14:ligatures w14:val="standardContextual"/>
             </w:rPr>
           </w:pPr>
-          <w:hyperlink w:anchor="_Toc199744604" w:history="1">
+          <w:hyperlink w:anchor="_Toc199747841" w:history="1">
             <w:r>
               <w:rPr>
                 <w:rStyle w:val="Lienhypertexte"/>
@@ -6530,7 +6530,7 @@
                 <w:noProof/>
                 <w:webHidden/>
               </w:rPr>
-              <w:instrText xml:space="preserve"> PAGEREF _Toc199744604 \h </w:instrText>
+              <w:instrText xml:space="preserve"> PAGEREF _Toc199747841 \h </w:instrText>
             </w:r>
             <w:r>
               <w:rPr>
@@ -6578,7 +6578,7 @@
               <w14:ligatures w14:val="standardContextual"/>
             </w:rPr>
           </w:pPr>
-          <w:hyperlink w:anchor="_Toc199744605" w:history="1">
+          <w:hyperlink w:anchor="_Toc199747842" w:history="1">
             <w:r>
               <w:rPr>
                 <w:rStyle w:val="Lienhypertexte"/>
@@ -6624,7 +6624,7 @@
                 <w:noProof/>
                 <w:webHidden/>
               </w:rPr>
-              <w:instrText xml:space="preserve"> PAGEREF _Toc199744605 \h </w:instrText>
+              <w:instrText xml:space="preserve"> PAGEREF _Toc199747842 \h </w:instrText>
             </w:r>
             <w:r>
               <w:rPr>
@@ -6672,7 +6672,7 @@
               <w14:ligatures w14:val="standardContextual"/>
             </w:rPr>
           </w:pPr>
-          <w:hyperlink w:anchor="_Toc199744606" w:history="1">
+          <w:hyperlink w:anchor="_Toc199747843" w:history="1">
             <w:r>
               <w:rPr>
                 <w:rStyle w:val="Lienhypertexte"/>
@@ -6718,7 +6718,7 @@
                 <w:noProof/>
                 <w:webHidden/>
               </w:rPr>
-              <w:instrText xml:space="preserve"> PAGEREF _Toc199744606 \h </w:instrText>
+              <w:instrText xml:space="preserve"> PAGEREF _Toc199747843 \h </w:instrText>
             </w:r>
             <w:r>
               <w:rPr>
@@ -6766,7 +6766,7 @@
               <w14:ligatures w14:val="standardContextual"/>
             </w:rPr>
           </w:pPr>
-          <w:hyperlink w:anchor="_Toc199744607" w:history="1">
+          <w:hyperlink w:anchor="_Toc199747844" w:history="1">
             <w:r>
               <w:rPr>
                 <w:rStyle w:val="Lienhypertexte"/>
@@ -6816,7 +6816,7 @@
                 <w:noProof/>
                 <w:webHidden/>
               </w:rPr>
-              <w:instrText xml:space="preserve"> PAGEREF _Toc199744607 \h </w:instrText>
+              <w:instrText xml:space="preserve"> PAGEREF _Toc199747844 \h </w:instrText>
             </w:r>
             <w:r>
               <w:rPr>
@@ -6863,7 +6863,7 @@
               <w14:ligatures w14:val="standardContextual"/>
             </w:rPr>
           </w:pPr>
-          <w:hyperlink w:anchor="_Toc199744608" w:history="1">
+          <w:hyperlink w:anchor="_Toc199747845" w:history="1">
             <w:r>
               <w:rPr>
                 <w:noProof/>
@@ -6883,7 +6883,7 @@
                 <w:noProof/>
                 <w:webHidden/>
               </w:rPr>
-              <w:instrText xml:space="preserve"> PAGEREF _Toc199744608 \h </w:instrText>
+              <w:instrText xml:space="preserve"> PAGEREF _Toc199747845 \h </w:instrText>
             </w:r>
             <w:r>
               <w:rPr>
@@ -6930,7 +6930,7 @@
               <w14:ligatures w14:val="standardContextual"/>
             </w:rPr>
           </w:pPr>
-          <w:hyperlink w:anchor="_Toc199744609" w:history="1">
+          <w:hyperlink w:anchor="_Toc199747846" w:history="1">
             <w:r>
               <w:rPr>
                 <w:rStyle w:val="Lienhypertexte"/>
@@ -6960,7 +6960,7 @@
                 <w:noProof/>
                 <w:webHidden/>
               </w:rPr>
-              <w:instrText xml:space="preserve"> PAGEREF _Toc199744609 \h </w:instrText>
+              <w:instrText xml:space="preserve"> PAGEREF _Toc199747846 \h </w:instrText>
             </w:r>
             <w:r>
               <w:rPr>
@@ -7007,7 +7007,7 @@
               <w14:ligatures w14:val="standardContextual"/>
             </w:rPr>
           </w:pPr>
-          <w:hyperlink w:anchor="_Toc199744610" w:history="1">
+          <w:hyperlink w:anchor="_Toc199747847" w:history="1">
             <w:r>
               <w:rPr>
                 <w:rStyle w:val="Lienhypertexte"/>
@@ -7037,7 +7037,7 @@
                 <w:noProof/>
                 <w:webHidden/>
               </w:rPr>
-              <w:instrText xml:space="preserve"> PAGEREF _Toc199744610 \h </w:instrText>
+              <w:instrText xml:space="preserve"> PAGEREF _Toc199747847 \h </w:instrText>
             </w:r>
             <w:r>
               <w:rPr>
@@ -7085,7 +7085,7 @@
               <w14:ligatures w14:val="standardContextual"/>
             </w:rPr>
           </w:pPr>
-          <w:hyperlink w:anchor="_Toc199744611" w:history="1">
+          <w:hyperlink w:anchor="_Toc199747848" w:history="1">
             <w:r>
               <w:rPr>
                 <w:rStyle w:val="Lienhypertexte"/>
@@ -7135,7 +7135,7 @@
                 <w:noProof/>
                 <w:webHidden/>
               </w:rPr>
-              <w:instrText xml:space="preserve"> PAGEREF _Toc199744611 \h </w:instrText>
+              <w:instrText xml:space="preserve"> PAGEREF _Toc199747848 \h </w:instrText>
             </w:r>
             <w:r>
               <w:rPr>
@@ -7331,7 +7331,7 @@
         </w:rPr>
       </w:pPr>
       <w:bookmarkStart w:id="0" w:name="_Toc199321218"/>
-      <w:bookmarkStart w:id="1" w:name="_Toc199744539"/>
+      <w:bookmarkStart w:id="1" w:name="_Toc199747776"/>
       <w:r>
         <w:rPr>
           <w:lang w:val="fr-CH"/>
@@ -7352,7 +7352,7 @@
         </w:rPr>
       </w:pPr>
       <w:bookmarkStart w:id="2" w:name="_Toc199321219"/>
-      <w:bookmarkStart w:id="3" w:name="_Toc199744540"/>
+      <w:bookmarkStart w:id="3" w:name="_Toc199747777"/>
       <w:r>
         <w:rPr>
           <w:i w:val="0"/>
@@ -7402,7 +7402,7 @@
         </w:rPr>
       </w:pPr>
       <w:bookmarkStart w:id="4" w:name="_Toc199321220"/>
-      <w:bookmarkStart w:id="5" w:name="_Toc199744541"/>
+      <w:bookmarkStart w:id="5" w:name="_Toc199747778"/>
       <w:r>
         <w:rPr>
           <w:i w:val="0"/>
@@ -7469,7 +7469,7 @@
         </w:rPr>
       </w:pPr>
       <w:bookmarkStart w:id="6" w:name="_Toc199321221"/>
-      <w:bookmarkStart w:id="7" w:name="_Toc199744542"/>
+      <w:bookmarkStart w:id="7" w:name="_Toc199747779"/>
       <w:r>
         <w:rPr>
           <w:i w:val="0"/>
@@ -7735,7 +7735,7 @@
         </w:rPr>
       </w:pPr>
       <w:bookmarkStart w:id="8" w:name="_Toc199321222"/>
-      <w:bookmarkStart w:id="9" w:name="_Toc199744543"/>
+      <w:bookmarkStart w:id="9" w:name="_Toc199747780"/>
       <w:r>
         <w:rPr>
           <w:lang w:val="fr-CH"/>
@@ -8012,7 +8012,7 @@
         </w:rPr>
       </w:pPr>
       <w:bookmarkStart w:id="10" w:name="_Toc199321223"/>
-      <w:bookmarkStart w:id="11" w:name="_Toc199744544"/>
+      <w:bookmarkStart w:id="11" w:name="_Toc199747781"/>
       <w:r>
         <w:rPr>
           <w:i w:val="0"/>
@@ -8515,7 +8515,7 @@
         </w:rPr>
       </w:pPr>
       <w:bookmarkStart w:id="16" w:name="_Toc199321224"/>
-      <w:bookmarkStart w:id="17" w:name="_Toc199744545"/>
+      <w:bookmarkStart w:id="17" w:name="_Toc199747782"/>
       <w:r>
         <w:rPr>
           <w:lang w:val="fr-CH"/>
@@ -8542,7 +8542,7 @@
         </w:rPr>
       </w:pPr>
       <w:bookmarkStart w:id="18" w:name="_Toc199321225"/>
-      <w:bookmarkStart w:id="19" w:name="_Toc199744546"/>
+      <w:bookmarkStart w:id="19" w:name="_Toc199747783"/>
       <w:r>
         <w:rPr>
           <w:lang w:val="fr-CH"/>
@@ -8847,7 +8847,7 @@
         </w:rPr>
       </w:pPr>
       <w:bookmarkStart w:id="20" w:name="_Toc199321226"/>
-      <w:bookmarkStart w:id="21" w:name="_Toc199744547"/>
+      <w:bookmarkStart w:id="21" w:name="_Toc199747784"/>
       <w:r>
         <w:rPr>
           <w:i w:val="0"/>
@@ -8896,7 +8896,7 @@
         </w:rPr>
       </w:pPr>
       <w:bookmarkStart w:id="22" w:name="_Toc199321227"/>
-      <w:bookmarkStart w:id="23" w:name="_Toc199744548"/>
+      <w:bookmarkStart w:id="23" w:name="_Toc199747785"/>
       <w:r>
         <w:rPr>
           <w:i w:val="0"/>
@@ -8945,7 +8945,7 @@
         </w:rPr>
       </w:pPr>
       <w:bookmarkStart w:id="24" w:name="_Toc199321228"/>
-      <w:bookmarkStart w:id="25" w:name="_Toc199744549"/>
+      <w:bookmarkStart w:id="25" w:name="_Toc199747786"/>
       <w:r>
         <w:rPr>
           <w:i w:val="0"/>
@@ -8973,7 +8973,7 @@
         </w:rPr>
       </w:pPr>
       <w:bookmarkStart w:id="26" w:name="_Toc199321229"/>
-      <w:bookmarkStart w:id="27" w:name="_Toc199744550"/>
+      <w:bookmarkStart w:id="27" w:name="_Toc199747787"/>
       <w:r>
         <w:rPr>
           <w:lang w:val="fr-CH"/>
@@ -9728,7 +9728,7 @@
           <w:lang w:val="fr-CH" w:eastAsia="fr-FR"/>
         </w:rPr>
         <w:drawing>
-          <wp:anchor distT="0" distB="0" distL="114300" distR="114300" simplePos="0" relativeHeight="251626496" behindDoc="0" locked="0" layoutInCell="0" allowOverlap="1" wp14:anchorId="23EF5B46" wp14:editId="38A679E5">
+          <wp:anchor distT="0" distB="0" distL="114300" distR="114300" simplePos="0" relativeHeight="251599360" behindDoc="0" locked="0" layoutInCell="0" allowOverlap="1" wp14:anchorId="23EF5B46" wp14:editId="343A1A0D">
             <wp:simplePos x="0" y="0"/>
             <wp:positionH relativeFrom="margin">
               <wp:posOffset>-180975</wp:posOffset>
@@ -10000,7 +10000,7 @@
           <w:lang w:val="fr-CH"/>
         </w:rPr>
         <w:drawing>
-          <wp:anchor distT="0" distB="0" distL="114300" distR="114300" simplePos="0" relativeHeight="251629568" behindDoc="0" locked="0" layoutInCell="0" allowOverlap="1" wp14:anchorId="62F115C5" wp14:editId="659F1DA1">
+          <wp:anchor distT="0" distB="0" distL="114300" distR="114300" simplePos="0" relativeHeight="251605504" behindDoc="0" locked="0" layoutInCell="0" allowOverlap="1" wp14:anchorId="62F115C5" wp14:editId="34064202">
             <wp:simplePos x="0" y="0"/>
             <wp:positionH relativeFrom="margin">
               <wp:align>center</wp:align>
@@ -10123,7 +10123,7 @@
           <w:lang w:val="fr-CH"/>
         </w:rPr>
         <w:drawing>
-          <wp:anchor distT="0" distB="0" distL="114300" distR="114300" simplePos="0" relativeHeight="251632640" behindDoc="0" locked="0" layoutInCell="0" allowOverlap="1" wp14:anchorId="1C4851BB" wp14:editId="2440A8B8">
+          <wp:anchor distT="0" distB="0" distL="114300" distR="114300" simplePos="0" relativeHeight="251611648" behindDoc="0" locked="0" layoutInCell="0" allowOverlap="1" wp14:anchorId="1C4851BB" wp14:editId="6F1F2608">
             <wp:simplePos x="0" y="0"/>
             <wp:positionH relativeFrom="margin">
               <wp:posOffset>-310515</wp:posOffset>
@@ -10441,7 +10441,7 @@
           <w:lang w:val="fr-CH"/>
         </w:rPr>
         <w:drawing>
-          <wp:anchor distT="0" distB="0" distL="114300" distR="114300" simplePos="0" relativeHeight="251635712" behindDoc="0" locked="0" layoutInCell="0" allowOverlap="1" wp14:anchorId="590D9D91" wp14:editId="5F955EA7">
+          <wp:anchor distT="0" distB="0" distL="114300" distR="114300" simplePos="0" relativeHeight="251617792" behindDoc="0" locked="0" layoutInCell="0" allowOverlap="1" wp14:anchorId="590D9D91" wp14:editId="190302E9">
             <wp:simplePos x="0" y="0"/>
             <wp:positionH relativeFrom="margin">
               <wp:posOffset>-295275</wp:posOffset>
@@ -10638,7 +10638,7 @@
         </w:rPr>
       </w:pPr>
       <w:bookmarkStart w:id="35" w:name="_Toc199321230"/>
-      <w:bookmarkStart w:id="36" w:name="_Toc199744551"/>
+      <w:bookmarkStart w:id="36" w:name="_Toc199747788"/>
       <w:r>
         <w:rPr>
           <w:lang w:val="fr-CH"/>
@@ -10937,7 +10937,7 @@
           <w:lang w:val="fr-CH"/>
         </w:rPr>
         <w:drawing>
-          <wp:anchor distT="0" distB="0" distL="114300" distR="114300" simplePos="0" relativeHeight="251649024" behindDoc="0" locked="0" layoutInCell="0" allowOverlap="1" wp14:anchorId="7C0B67CB" wp14:editId="03F3B275">
+          <wp:anchor distT="0" distB="0" distL="114300" distR="114300" simplePos="0" relativeHeight="251645440" behindDoc="0" locked="0" layoutInCell="0" allowOverlap="1" wp14:anchorId="7C0B67CB" wp14:editId="43E92A98">
             <wp:simplePos x="0" y="0"/>
             <wp:positionH relativeFrom="margin">
               <wp:align>center</wp:align>
@@ -12383,7 +12383,7 @@
         </w:rPr>
       </w:pPr>
       <w:bookmarkStart w:id="38" w:name="_Toc199321231"/>
-      <w:bookmarkStart w:id="39" w:name="_Toc199744552"/>
+      <w:bookmarkStart w:id="39" w:name="_Toc199747789"/>
       <w:r>
         <w:rPr>
           <w:lang w:val="fr-CH"/>
@@ -12648,7 +12648,7 @@
           <w:lang w:val="fr-CH"/>
         </w:rPr>
         <w:drawing>
-          <wp:anchor distT="0" distB="0" distL="114300" distR="114300" simplePos="0" relativeHeight="251642880" behindDoc="0" locked="0" layoutInCell="0" allowOverlap="1" wp14:anchorId="14EC1932" wp14:editId="0E05C16D">
+          <wp:anchor distT="0" distB="0" distL="114300" distR="114300" simplePos="0" relativeHeight="251632128" behindDoc="0" locked="0" layoutInCell="0" allowOverlap="1" wp14:anchorId="14EC1932" wp14:editId="239C0FE8">
             <wp:simplePos x="0" y="0"/>
             <wp:positionH relativeFrom="margin">
               <wp:align>center</wp:align>
@@ -12761,7 +12761,7 @@
         </w:rPr>
       </w:pPr>
       <w:bookmarkStart w:id="41" w:name="_Toc199321232"/>
-      <w:bookmarkStart w:id="42" w:name="_Toc199744553"/>
+      <w:bookmarkStart w:id="42" w:name="_Toc199747790"/>
       <w:r>
         <w:rPr>
           <w:lang w:val="fr-CH"/>
@@ -12964,7 +12964,7 @@
       </w:pPr>
       <w:bookmarkStart w:id="44" w:name="_Toc199321233"/>
       <w:bookmarkStart w:id="45" w:name="_Toc71691012"/>
-      <w:bookmarkStart w:id="46" w:name="_Toc199744554"/>
+      <w:bookmarkStart w:id="46" w:name="_Toc199747791"/>
       <w:r>
         <w:rPr>
           <w:i w:val="0"/>
@@ -13732,7 +13732,7 @@
       <w:bookmarkStart w:id="47" w:name="_Toc199321234"/>
       <w:bookmarkStart w:id="48" w:name="_Toc71691015"/>
       <w:bookmarkStart w:id="49" w:name="_Toc25553310"/>
-      <w:bookmarkStart w:id="50" w:name="_Toc199744555"/>
+      <w:bookmarkStart w:id="50" w:name="_Toc199747792"/>
       <w:r>
         <w:rPr>
           <w:rFonts w:cs="Arial"/>
@@ -13904,7 +13904,7 @@
         </w:rPr>
       </w:pPr>
       <w:bookmarkStart w:id="51" w:name="_Toc199321235"/>
-      <w:bookmarkStart w:id="52" w:name="_Toc199744556"/>
+      <w:bookmarkStart w:id="52" w:name="_Toc199747793"/>
       <w:r>
         <w:rPr>
           <w:i w:val="0"/>
@@ -13931,7 +13931,7 @@
         </w:rPr>
       </w:pPr>
       <w:bookmarkStart w:id="53" w:name="_Toc199321236"/>
-      <w:bookmarkStart w:id="54" w:name="_Toc199744557"/>
+      <w:bookmarkStart w:id="54" w:name="_Toc199747794"/>
       <w:r>
         <w:rPr>
           <w:lang w:val="fr-CH"/>
@@ -13996,7 +13996,7 @@
         </w:rPr>
       </w:pPr>
       <w:bookmarkStart w:id="55" w:name="_Toc199321237"/>
-      <w:bookmarkStart w:id="56" w:name="_Toc199744558"/>
+      <w:bookmarkStart w:id="56" w:name="_Toc199747795"/>
       <w:r>
         <w:rPr>
           <w:lang w:val="fr-CH"/>
@@ -14168,7 +14168,7 @@
         </w:rPr>
       </w:pPr>
       <w:bookmarkStart w:id="57" w:name="_Toc199321238"/>
-      <w:bookmarkStart w:id="58" w:name="_Toc199744559"/>
+      <w:bookmarkStart w:id="58" w:name="_Toc199747796"/>
       <w:r>
         <w:rPr>
           <w:lang w:val="fr-CH"/>
@@ -14231,7 +14231,7 @@
           <w:lang w:val="fr-CH"/>
         </w:rPr>
         <w:drawing>
-          <wp:anchor distT="0" distB="0" distL="114300" distR="114300" simplePos="0" relativeHeight="251620352" behindDoc="0" locked="0" layoutInCell="0" allowOverlap="1" wp14:anchorId="74471412" wp14:editId="38498040">
+          <wp:anchor distT="0" distB="0" distL="114300" distR="114300" simplePos="0" relativeHeight="251587072" behindDoc="0" locked="0" layoutInCell="0" allowOverlap="1" wp14:anchorId="74471412" wp14:editId="33E1481B">
             <wp:simplePos x="0" y="0"/>
             <wp:positionH relativeFrom="margin">
               <wp:align>center</wp:align>
@@ -14636,7 +14636,7 @@
           <w:lang w:val="fr-CH" w:eastAsia="fr-FR"/>
         </w:rPr>
         <w:drawing>
-          <wp:anchor distT="0" distB="0" distL="0" distR="114300" simplePos="0" relativeHeight="251623424" behindDoc="0" locked="0" layoutInCell="0" allowOverlap="1" wp14:anchorId="53FDE6FB" wp14:editId="76C9D969">
+          <wp:anchor distT="0" distB="0" distL="0" distR="114300" simplePos="0" relativeHeight="251593216" behindDoc="0" locked="0" layoutInCell="0" allowOverlap="1" wp14:anchorId="53FDE6FB" wp14:editId="6497F25F">
             <wp:simplePos x="0" y="0"/>
             <wp:positionH relativeFrom="margin">
               <wp:align>left</wp:align>
@@ -15014,7 +15014,7 @@
       <w:bookmarkStart w:id="63" w:name="_Toc199321239"/>
       <w:bookmarkStart w:id="64" w:name="_Toc71691019"/>
       <w:bookmarkStart w:id="65" w:name="_Toc25553314"/>
-      <w:bookmarkStart w:id="66" w:name="_Toc199744560"/>
+      <w:bookmarkStart w:id="66" w:name="_Toc199747797"/>
       <w:r>
         <w:rPr>
           <w:i w:val="0"/>
@@ -15038,7 +15038,7 @@
       </w:pPr>
       <w:bookmarkStart w:id="67" w:name="_Toc199321240"/>
       <w:bookmarkStart w:id="68" w:name="_Toc168320519"/>
-      <w:bookmarkStart w:id="69" w:name="_Toc199744561"/>
+      <w:bookmarkStart w:id="69" w:name="_Toc199747798"/>
       <w:r>
         <w:rPr>
           <w:lang w:val="fr-CH"/>
@@ -15246,7 +15246,7 @@
         </w:rPr>
       </w:pPr>
       <w:bookmarkStart w:id="70" w:name="_Toc199321241"/>
-      <w:bookmarkStart w:id="71" w:name="_Toc199744562"/>
+      <w:bookmarkStart w:id="71" w:name="_Toc199747799"/>
       <w:r>
         <w:rPr>
           <w:lang w:val="fr-CH"/>
@@ -16445,7 +16445,7 @@
       </w:pPr>
       <w:bookmarkStart w:id="72" w:name="_Toc71703259"/>
       <w:bookmarkStart w:id="73" w:name="_Toc199321242"/>
-      <w:bookmarkStart w:id="74" w:name="_Toc199744563"/>
+      <w:bookmarkStart w:id="74" w:name="_Toc199747800"/>
       <w:r>
         <w:rPr>
           <w:lang w:val="fr-CH"/>
@@ -16474,7 +16474,7 @@
       <w:bookmarkStart w:id="75" w:name="_Toc199321243"/>
       <w:bookmarkStart w:id="76" w:name="_Toc71691022"/>
       <w:bookmarkStart w:id="77" w:name="_Toc25553317"/>
-      <w:bookmarkStart w:id="78" w:name="_Toc199744564"/>
+      <w:bookmarkStart w:id="78" w:name="_Toc199747801"/>
       <w:r>
         <w:rPr>
           <w:i w:val="0"/>
@@ -16504,7 +16504,7 @@
         </w:rPr>
       </w:pPr>
       <w:bookmarkStart w:id="80" w:name="_Toc199321244"/>
-      <w:bookmarkStart w:id="81" w:name="_Toc199744565"/>
+      <w:bookmarkStart w:id="81" w:name="_Toc199747802"/>
       <w:r>
         <w:rPr>
           <w:lang w:val="fr-CH"/>
@@ -17639,7 +17639,7 @@
         </w:rPr>
       </w:pPr>
       <w:bookmarkStart w:id="82" w:name="_Toc199321245"/>
-      <w:bookmarkStart w:id="83" w:name="_Toc199744566"/>
+      <w:bookmarkStart w:id="83" w:name="_Toc199747803"/>
       <w:r>
         <w:rPr>
           <w:lang w:val="fr-CH"/>
@@ -19402,7 +19402,7 @@
           <w:lang w:val="fr-CH"/>
         </w:rPr>
         <w:drawing>
-          <wp:anchor distT="0" distB="0" distL="114300" distR="114300" simplePos="0" relativeHeight="251675648" behindDoc="0" locked="0" layoutInCell="0" allowOverlap="1" wp14:anchorId="7159D0A5" wp14:editId="3E998DD8">
+          <wp:anchor distT="0" distB="0" distL="114300" distR="114300" simplePos="0" relativeHeight="251696640" behindDoc="0" locked="0" layoutInCell="0" allowOverlap="1" wp14:anchorId="7159D0A5" wp14:editId="251E3E8D">
             <wp:simplePos x="0" y="0"/>
             <wp:positionH relativeFrom="margin">
               <wp:posOffset>476885</wp:posOffset>
@@ -19556,7 +19556,7 @@
         </w:rPr>
       </w:pPr>
       <w:bookmarkStart w:id="85" w:name="_Toc199321246"/>
-      <w:bookmarkStart w:id="86" w:name="_Toc199744567"/>
+      <w:bookmarkStart w:id="86" w:name="_Toc199747804"/>
       <w:r>
         <w:rPr>
           <w:lang w:val="fr-CH"/>
@@ -19694,7 +19694,7 @@
         </w:rPr>
       </w:pPr>
       <w:bookmarkStart w:id="87" w:name="_Toc199321247"/>
-      <w:bookmarkStart w:id="88" w:name="_Toc199744568"/>
+      <w:bookmarkStart w:id="88" w:name="_Toc199747805"/>
       <w:r>
         <w:rPr>
           <w:lang w:val="fr-CH"/>
@@ -19907,7 +19907,7 @@
           <w:lang w:val="fr-CH"/>
         </w:rPr>
         <w:drawing>
-          <wp:anchor distT="0" distB="0" distL="114300" distR="114300" simplePos="0" relativeHeight="251658240" behindDoc="0" locked="0" layoutInCell="0" allowOverlap="1" wp14:anchorId="0FC1FBD4" wp14:editId="531D3C44">
+          <wp:anchor distT="0" distB="0" distL="114300" distR="114300" simplePos="0" relativeHeight="251663872" behindDoc="0" locked="0" layoutInCell="0" allowOverlap="1" wp14:anchorId="0FC1FBD4" wp14:editId="3F6A908E">
             <wp:simplePos x="0" y="0"/>
             <wp:positionH relativeFrom="margin">
               <wp:align>center</wp:align>
@@ -20346,7 +20346,7 @@
           <w:noProof/>
         </w:rPr>
         <w:drawing>
-          <wp:anchor distT="0" distB="0" distL="114300" distR="114300" simplePos="0" relativeHeight="251652096" behindDoc="0" locked="0" layoutInCell="0" allowOverlap="1" wp14:anchorId="70DF257C" wp14:editId="3711D7BA">
+          <wp:anchor distT="0" distB="0" distL="114300" distR="114300" simplePos="0" relativeHeight="251651584" behindDoc="0" locked="0" layoutInCell="0" allowOverlap="1" wp14:anchorId="70DF257C" wp14:editId="6313DF03">
             <wp:simplePos x="0" y="0"/>
             <wp:positionH relativeFrom="column">
               <wp:posOffset>817245</wp:posOffset>
@@ -20906,7 +20906,7 @@
         </w:rPr>
       </w:pPr>
       <w:bookmarkStart w:id="92" w:name="_Toc199321248"/>
-      <w:bookmarkStart w:id="93" w:name="_Toc199744569"/>
+      <w:bookmarkStart w:id="93" w:name="_Toc199747806"/>
       <w:r>
         <w:rPr>
           <w:lang w:val="fr-CH"/>
@@ -21489,7 +21489,7 @@
         </w:rPr>
       </w:pPr>
       <w:bookmarkStart w:id="95" w:name="_Toc199321249"/>
-      <w:bookmarkStart w:id="96" w:name="_Toc199744570"/>
+      <w:bookmarkStart w:id="96" w:name="_Toc199747807"/>
       <w:r>
         <w:rPr>
           <w:lang w:val="fr-CH"/>
@@ -21631,7 +21631,7 @@
           <w:noProof/>
         </w:rPr>
         <w:drawing>
-          <wp:anchor distT="0" distB="0" distL="0" distR="114300" simplePos="0" relativeHeight="251684864" behindDoc="0" locked="0" layoutInCell="0" allowOverlap="1" wp14:anchorId="6F2341D7" wp14:editId="5BBFE28E">
+          <wp:anchor distT="0" distB="0" distL="0" distR="114300" simplePos="0" relativeHeight="251715072" behindDoc="0" locked="0" layoutInCell="0" allowOverlap="1" wp14:anchorId="6F2341D7" wp14:editId="746CFCEE">
             <wp:simplePos x="0" y="0"/>
             <wp:positionH relativeFrom="margin">
               <wp:align>left</wp:align>
@@ -22064,7 +22064,7 @@
         </w:rPr>
       </w:pPr>
       <w:bookmarkStart w:id="99" w:name="_Toc199321250"/>
-      <w:bookmarkStart w:id="100" w:name="_Toc199744571"/>
+      <w:bookmarkStart w:id="100" w:name="_Toc199747808"/>
       <w:r>
         <w:rPr>
           <w:lang w:val="fr-CH"/>
@@ -22140,7 +22140,7 @@
         </w:rPr>
         <w:lastRenderedPageBreak/>
         <w:drawing>
-          <wp:anchor distT="0" distB="0" distL="114300" distR="114300" simplePos="0" relativeHeight="251695104" behindDoc="0" locked="0" layoutInCell="0" allowOverlap="1" wp14:anchorId="1645E578" wp14:editId="6B633BF2">
+          <wp:anchor distT="0" distB="0" distL="114300" distR="114300" simplePos="0" relativeHeight="251728384" behindDoc="0" locked="0" layoutInCell="0" allowOverlap="1" wp14:anchorId="1645E578" wp14:editId="14302D73">
             <wp:simplePos x="0" y="0"/>
             <wp:positionH relativeFrom="margin">
               <wp:posOffset>346067</wp:posOffset>
@@ -22879,7 +22879,7 @@
           <w:noProof/>
         </w:rPr>
         <w:drawing>
-          <wp:anchor distT="0" distB="0" distL="114300" distR="114300" simplePos="0" relativeHeight="251655168" behindDoc="0" locked="0" layoutInCell="0" allowOverlap="1" wp14:anchorId="7593DF09" wp14:editId="428DC076">
+          <wp:anchor distT="0" distB="0" distL="114300" distR="114300" simplePos="0" relativeHeight="251657728" behindDoc="0" locked="0" layoutInCell="0" allowOverlap="1" wp14:anchorId="7593DF09" wp14:editId="0C5F4F1C">
             <wp:simplePos x="0" y="0"/>
             <wp:positionH relativeFrom="margin">
               <wp:align>center</wp:align>
@@ -23192,7 +23192,7 @@
         </w:rPr>
       </w:pPr>
       <w:bookmarkStart w:id="106" w:name="_Toc199321251"/>
-      <w:bookmarkStart w:id="107" w:name="_Toc199744572"/>
+      <w:bookmarkStart w:id="107" w:name="_Toc199747809"/>
       <w:r>
         <w:rPr>
           <w:lang w:val="fr-CH"/>
@@ -23341,7 +23341,7 @@
           <w:noProof/>
         </w:rPr>
         <w:drawing>
-          <wp:anchor distT="0" distB="0" distL="114300" distR="114300" simplePos="0" relativeHeight="251681792" behindDoc="0" locked="0" layoutInCell="0" allowOverlap="1" wp14:anchorId="3FB57BD1" wp14:editId="66B57E6C">
+          <wp:anchor distT="0" distB="0" distL="114300" distR="114300" simplePos="0" relativeHeight="251708928" behindDoc="0" locked="0" layoutInCell="0" allowOverlap="1" wp14:anchorId="3FB57BD1" wp14:editId="3B1A20E6">
             <wp:simplePos x="0" y="0"/>
             <wp:positionH relativeFrom="margin">
               <wp:posOffset>714375</wp:posOffset>
@@ -23501,7 +23501,7 @@
           <w:noProof/>
         </w:rPr>
         <w:drawing>
-          <wp:anchor distT="0" distB="0" distL="114300" distR="114300" simplePos="0" relativeHeight="251661312" behindDoc="0" locked="0" layoutInCell="0" allowOverlap="1" wp14:anchorId="305BE063" wp14:editId="239DEEE5">
+          <wp:anchor distT="0" distB="0" distL="114300" distR="114300" simplePos="0" relativeHeight="251670016" behindDoc="0" locked="0" layoutInCell="0" allowOverlap="1" wp14:anchorId="305BE063" wp14:editId="763877F1">
             <wp:simplePos x="0" y="0"/>
             <wp:positionH relativeFrom="column">
               <wp:posOffset>332740</wp:posOffset>
@@ -24419,7 +24419,7 @@
           <w:lang w:val="fr-CH"/>
         </w:rPr>
         <w:drawing>
-          <wp:anchor distT="0" distB="0" distL="114300" distR="114300" simplePos="0" relativeHeight="251664384" behindDoc="0" locked="0" layoutInCell="0" allowOverlap="1" wp14:anchorId="01C920A4" wp14:editId="7CE29A22">
+          <wp:anchor distT="0" distB="0" distL="114300" distR="114300" simplePos="0" relativeHeight="251676160" behindDoc="0" locked="0" layoutInCell="0" allowOverlap="1" wp14:anchorId="01C920A4" wp14:editId="6F5E4904">
             <wp:simplePos x="0" y="0"/>
             <wp:positionH relativeFrom="margin">
               <wp:align>center</wp:align>
@@ -24973,7 +24973,7 @@
         </w:rPr>
       </w:pPr>
       <w:bookmarkStart w:id="116" w:name="_Toc199321252"/>
-      <w:bookmarkStart w:id="117" w:name="_Toc199744573"/>
+      <w:bookmarkStart w:id="117" w:name="_Toc199747810"/>
       <w:r>
         <w:rPr>
           <w:lang w:val="fr-CH"/>
@@ -25167,7 +25167,7 @@
           <w:lang w:val="fr-CH"/>
         </w:rPr>
         <w:drawing>
-          <wp:anchor distT="0" distB="0" distL="114300" distR="114300" simplePos="0" relativeHeight="251667456" behindDoc="0" locked="0" layoutInCell="0" allowOverlap="1" wp14:anchorId="423DE650" wp14:editId="1C400D7B">
+          <wp:anchor distT="0" distB="0" distL="114300" distR="114300" simplePos="0" relativeHeight="251682304" behindDoc="0" locked="0" layoutInCell="0" allowOverlap="1" wp14:anchorId="423DE650" wp14:editId="0F241106">
             <wp:simplePos x="0" y="0"/>
             <wp:positionH relativeFrom="margin">
               <wp:align>center</wp:align>
@@ -25491,7 +25491,7 @@
         </w:rPr>
       </w:pPr>
       <w:bookmarkStart w:id="120" w:name="_Toc199321253"/>
-      <w:bookmarkStart w:id="121" w:name="_Toc199744574"/>
+      <w:bookmarkStart w:id="121" w:name="_Toc199747811"/>
       <w:r>
         <w:rPr>
           <w:lang w:val="fr-CH"/>
@@ -25625,7 +25625,7 @@
           <w:lang w:val="fr-CH"/>
         </w:rPr>
         <w:drawing>
-          <wp:anchor distT="0" distB="0" distL="114300" distR="114300" simplePos="0" relativeHeight="251670528" behindDoc="0" locked="0" layoutInCell="0" allowOverlap="1" wp14:anchorId="74520D37" wp14:editId="6051D65D">
+          <wp:anchor distT="0" distB="0" distL="114300" distR="114300" simplePos="0" relativeHeight="251688448" behindDoc="0" locked="0" layoutInCell="0" allowOverlap="1" wp14:anchorId="74520D37" wp14:editId="75ADBC50">
             <wp:simplePos x="0" y="0"/>
             <wp:positionH relativeFrom="column">
               <wp:posOffset>652145</wp:posOffset>
@@ -26079,7 +26079,7 @@
         </w:rPr>
       </w:pPr>
       <w:bookmarkStart w:id="124" w:name="_Toc199321254"/>
-      <w:bookmarkStart w:id="125" w:name="_Toc199744575"/>
+      <w:bookmarkStart w:id="125" w:name="_Toc199747812"/>
       <w:r>
         <w:rPr>
           <w:lang w:val="fr-CH"/>
@@ -26156,7 +26156,7 @@
           <w:lang w:val="fr-CH"/>
         </w:rPr>
         <w:drawing>
-          <wp:anchor distT="0" distB="0" distL="114300" distR="114300" simplePos="0" relativeHeight="251698176" behindDoc="0" locked="0" layoutInCell="0" allowOverlap="1" wp14:anchorId="3097DF57" wp14:editId="58FFB55D">
+          <wp:anchor distT="0" distB="0" distL="114300" distR="114300" simplePos="0" relativeHeight="251734528" behindDoc="0" locked="0" layoutInCell="0" allowOverlap="1" wp14:anchorId="3097DF57" wp14:editId="174C5957">
             <wp:simplePos x="0" y="0"/>
             <wp:positionH relativeFrom="column">
               <wp:posOffset>535940</wp:posOffset>
@@ -26772,7 +26772,7 @@
         </w:rPr>
       </w:pPr>
       <w:bookmarkStart w:id="134" w:name="_Toc199321255"/>
-      <w:bookmarkStart w:id="135" w:name="_Toc199744576"/>
+      <w:bookmarkStart w:id="135" w:name="_Toc199747813"/>
       <w:r>
         <w:rPr>
           <w:lang w:val="fr-CH"/>
@@ -27118,7 +27118,7 @@
         </w:rPr>
       </w:pPr>
       <w:bookmarkStart w:id="136" w:name="_Toc199321256"/>
-      <w:bookmarkStart w:id="137" w:name="_Toc199744577"/>
+      <w:bookmarkStart w:id="137" w:name="_Toc199747814"/>
       <w:r>
         <w:rPr>
           <w:lang w:val="fr-CH"/>
@@ -27895,7 +27895,7 @@
       <w:bookmarkStart w:id="138" w:name="_Toc25553321"/>
       <w:bookmarkStart w:id="139" w:name="_Toc199321257"/>
       <w:bookmarkStart w:id="140" w:name="_Toc71691025"/>
-      <w:bookmarkStart w:id="141" w:name="_Toc199744578"/>
+      <w:bookmarkStart w:id="141" w:name="_Toc199747815"/>
       <w:r>
         <w:rPr>
           <w:i w:val="0"/>
@@ -27933,7 +27933,7 @@
         </w:rPr>
       </w:pPr>
       <w:bookmarkStart w:id="142" w:name="_Toc199321258"/>
-      <w:bookmarkStart w:id="143" w:name="_Toc199744579"/>
+      <w:bookmarkStart w:id="143" w:name="_Toc199747816"/>
       <w:r>
         <w:rPr>
           <w:lang w:val="fr-CH"/>
@@ -28544,7 +28544,7 @@
         </w:rPr>
       </w:pPr>
       <w:bookmarkStart w:id="144" w:name="_Toc199321259"/>
-      <w:bookmarkStart w:id="145" w:name="_Toc199744580"/>
+      <w:bookmarkStart w:id="145" w:name="_Toc199747817"/>
       <w:r>
         <w:rPr>
           <w:lang w:val="fr-CH"/>
@@ -29133,7 +29133,7 @@
         </w:rPr>
       </w:pPr>
       <w:bookmarkStart w:id="146" w:name="_Toc199321260"/>
-      <w:bookmarkStart w:id="147" w:name="_Toc199744581"/>
+      <w:bookmarkStart w:id="147" w:name="_Toc199747818"/>
       <w:r>
         <w:rPr>
           <w:lang w:val="fr-CH"/>
@@ -29870,7 +29870,7 @@
         </w:rPr>
       </w:pPr>
       <w:bookmarkStart w:id="148" w:name="_Toc199321261"/>
-      <w:bookmarkStart w:id="149" w:name="_Toc199744582"/>
+      <w:bookmarkStart w:id="149" w:name="_Toc199747819"/>
       <w:r>
         <w:rPr>
           <w:lang w:val="fr-CH"/>
@@ -30381,7 +30381,7 @@
         </w:rPr>
       </w:pPr>
       <w:bookmarkStart w:id="150" w:name="_Toc199321262"/>
-      <w:bookmarkStart w:id="151" w:name="_Toc199744583"/>
+      <w:bookmarkStart w:id="151" w:name="_Toc199747820"/>
       <w:r>
         <w:rPr>
           <w:lang w:val="fr-CH"/>
@@ -30955,7 +30955,7 @@
         </w:rPr>
       </w:pPr>
       <w:bookmarkStart w:id="152" w:name="_Toc199321263"/>
-      <w:bookmarkStart w:id="153" w:name="_Toc199744584"/>
+      <w:bookmarkStart w:id="153" w:name="_Toc199747821"/>
       <w:r>
         <w:rPr>
           <w:lang w:val="fr-CH"/>
@@ -31438,7 +31438,7 @@
         </w:rPr>
       </w:pPr>
       <w:bookmarkStart w:id="154" w:name="_Toc199321264"/>
-      <w:bookmarkStart w:id="155" w:name="_Toc199744585"/>
+      <w:bookmarkStart w:id="155" w:name="_Toc199747822"/>
       <w:r>
         <w:rPr>
           <w:lang w:val="fr-CH"/>
@@ -32093,7 +32093,7 @@
         </w:rPr>
       </w:pPr>
       <w:bookmarkStart w:id="156" w:name="_Toc199321265"/>
-      <w:bookmarkStart w:id="157" w:name="_Toc199744586"/>
+      <w:bookmarkStart w:id="157" w:name="_Toc199747823"/>
       <w:r>
         <w:rPr>
           <w:lang w:val="fr-CH"/>
@@ -32513,7 +32513,7 @@
         </w:rPr>
       </w:pPr>
       <w:bookmarkStart w:id="158" w:name="_Toc199321266"/>
-      <w:bookmarkStart w:id="159" w:name="_Toc199744587"/>
+      <w:bookmarkStart w:id="159" w:name="_Toc199747824"/>
       <w:r>
         <w:rPr>
           <w:lang w:val="fr-CH"/>
@@ -33048,7 +33048,7 @@
         </w:rPr>
       </w:pPr>
       <w:bookmarkStart w:id="160" w:name="_Toc199321267"/>
-      <w:bookmarkStart w:id="161" w:name="_Toc199744588"/>
+      <w:bookmarkStart w:id="161" w:name="_Toc199747825"/>
       <w:r>
         <w:rPr>
           <w:lang w:val="fr-CH"/>
@@ -33803,7 +33803,7 @@
         <w:pStyle w:val="Titre3"/>
       </w:pPr>
       <w:bookmarkStart w:id="162" w:name="_Toc199321268"/>
-      <w:bookmarkStart w:id="163" w:name="_Toc199744589"/>
+      <w:bookmarkStart w:id="163" w:name="_Toc199747826"/>
       <w:r>
         <w:t>Test de l’affichage des images</w:t>
       </w:r>
@@ -34299,7 +34299,7 @@
       <w:bookmarkStart w:id="164" w:name="_Toc25553322"/>
       <w:bookmarkStart w:id="165" w:name="_Toc199321269"/>
       <w:bookmarkStart w:id="166" w:name="_Toc71691026"/>
-      <w:bookmarkStart w:id="167" w:name="_Toc199744590"/>
+      <w:bookmarkStart w:id="167" w:name="_Toc199747827"/>
       <w:r>
         <w:rPr>
           <w:i w:val="0"/>
@@ -34409,13 +34409,19 @@
       <w:r>
         <w:t xml:space="preserve">La solution que j’ai </w:t>
       </w:r>
+      <w:r>
+        <w:t>trouvée</w:t>
+      </w:r>
+      <w:r>
+        <w:t xml:space="preserve"> est de supprimer le deuxième calendrier unique de chaque ressource pour </w:t>
+      </w:r>
       <w:proofErr w:type="gramStart"/>
       <w:r>
-        <w:t>trouvé</w:t>
+        <w:t>empêcher à</w:t>
       </w:r>
       <w:proofErr w:type="gramEnd"/>
       <w:r>
-        <w:t xml:space="preserve"> est de supprimer le deuxième calendrier unique de chaque ressource pour empêcher à l’utilisateur de l’utiliser. De cette manière l’utilisateur serait bridé et ne pourra pas de double réservation.</w:t>
+        <w:t xml:space="preserve"> l’utilisateur de l’utiliser. De cette manière l’utilisateur serait bridé et ne pourra pas de double réservation.</w:t>
       </w:r>
     </w:p>
     <w:p>
@@ -34437,7 +34443,6 @@
         <w:rPr>
           <w:rFonts w:cs="Arial"/>
           <w:iCs/>
-          <w:lang w:val="fr-CH"/>
         </w:rPr>
       </w:pPr>
     </w:p>
@@ -34453,7 +34458,7 @@
       <w:bookmarkStart w:id="169" w:name="_Toc25553326"/>
       <w:bookmarkStart w:id="170" w:name="_Toc199321270"/>
       <w:bookmarkStart w:id="171" w:name="_Toc71691029"/>
-      <w:bookmarkStart w:id="172" w:name="_Toc199744591"/>
+      <w:bookmarkStart w:id="172" w:name="_Toc199747828"/>
       <w:r>
         <w:rPr>
           <w:i w:val="0"/>
@@ -34592,7 +34597,7 @@
       <w:bookmarkStart w:id="173" w:name="_Toc71703263"/>
       <w:bookmarkStart w:id="174" w:name="_Toc25553328"/>
       <w:bookmarkStart w:id="175" w:name="_Toc199321271"/>
-      <w:bookmarkStart w:id="176" w:name="_Toc199744592"/>
+      <w:bookmarkStart w:id="176" w:name="_Toc199747829"/>
       <w:r>
         <w:rPr>
           <w:lang w:val="fr-CH"/>
@@ -34627,7 +34632,7 @@
         </w:rPr>
       </w:pPr>
       <w:bookmarkStart w:id="177" w:name="_Toc199321272"/>
-      <w:bookmarkStart w:id="178" w:name="_Toc199744593"/>
+      <w:bookmarkStart w:id="178" w:name="_Toc199747830"/>
       <w:r>
         <w:rPr>
           <w:lang w:val="fr-CH"/>
@@ -34812,7 +34817,7 @@
         </w:rPr>
       </w:pPr>
       <w:bookmarkStart w:id="179" w:name="_Toc199321273"/>
-      <w:bookmarkStart w:id="180" w:name="_Toc199744594"/>
+      <w:bookmarkStart w:id="180" w:name="_Toc199747831"/>
       <w:r>
         <w:rPr>
           <w:lang w:val="fr-CH"/>
@@ -34850,7 +34855,7 @@
         <w:pStyle w:val="Titre3"/>
       </w:pPr>
       <w:bookmarkStart w:id="181" w:name="_Toc199321274"/>
-      <w:bookmarkStart w:id="182" w:name="_Toc199744595"/>
+      <w:bookmarkStart w:id="182" w:name="_Toc199747832"/>
       <w:r>
         <w:t>Points positifs</w:t>
       </w:r>
@@ -34880,7 +34885,7 @@
         <w:pStyle w:val="Titre3"/>
       </w:pPr>
       <w:bookmarkStart w:id="183" w:name="_Toc199321275"/>
-      <w:bookmarkStart w:id="184" w:name="_Toc199744596"/>
+      <w:bookmarkStart w:id="184" w:name="_Toc199747833"/>
       <w:r>
         <w:t>Points négatifs</w:t>
       </w:r>
@@ -34905,7 +34910,7 @@
         <w:pStyle w:val="Titre2"/>
       </w:pPr>
       <w:bookmarkStart w:id="185" w:name="_Toc199321276"/>
-      <w:bookmarkStart w:id="186" w:name="_Toc199744597"/>
+      <w:bookmarkStart w:id="186" w:name="_Toc199747834"/>
       <w:r>
         <w:t>Bilan de la planification</w:t>
       </w:r>
@@ -34923,7 +34928,7 @@
         <w:pStyle w:val="Titre3"/>
       </w:pPr>
       <w:bookmarkStart w:id="187" w:name="_Toc199321277"/>
-      <w:bookmarkStart w:id="188" w:name="_Toc199744598"/>
+      <w:bookmarkStart w:id="188" w:name="_Toc199747835"/>
       <w:r>
         <w:t>Bilan du suivi de la maquette graphique</w:t>
       </w:r>
@@ -34941,7 +34946,7 @@
         <w:pStyle w:val="Titre2"/>
       </w:pPr>
       <w:bookmarkStart w:id="189" w:name="_Toc199321278"/>
-      <w:bookmarkStart w:id="190" w:name="_Toc199744599"/>
+      <w:bookmarkStart w:id="190" w:name="_Toc199747836"/>
       <w:r>
         <w:lastRenderedPageBreak/>
         <w:t>Si le projet était à refaire</w:t>
@@ -34964,7 +34969,7 @@
         <w:pStyle w:val="Titre2"/>
       </w:pPr>
       <w:bookmarkStart w:id="191" w:name="_Toc199321279"/>
-      <w:bookmarkStart w:id="192" w:name="_Toc199744600"/>
+      <w:bookmarkStart w:id="192" w:name="_Toc199747837"/>
       <w:r>
         <w:t>Suites possibles au projet</w:t>
       </w:r>
@@ -35293,7 +35298,7 @@
       </w:pPr>
       <w:bookmarkStart w:id="193" w:name="_Toc71703264"/>
       <w:bookmarkStart w:id="194" w:name="_Toc199321280"/>
-      <w:bookmarkStart w:id="195" w:name="_Toc199744601"/>
+      <w:bookmarkStart w:id="195" w:name="_Toc199747838"/>
       <w:r>
         <w:rPr>
           <w:lang w:val="fr-CH"/>
@@ -35320,7 +35325,7 @@
         </w:rPr>
       </w:pPr>
       <w:bookmarkStart w:id="196" w:name="_Toc199321281"/>
-      <w:bookmarkStart w:id="197" w:name="_Toc199744602"/>
+      <w:bookmarkStart w:id="197" w:name="_Toc199747839"/>
       <w:r>
         <w:rPr>
           <w:lang w:val="fr-CH"/>
@@ -38425,7 +38430,7 @@
         </w:rPr>
       </w:pPr>
       <w:bookmarkStart w:id="198" w:name="_Toc199321282"/>
-      <w:bookmarkStart w:id="199" w:name="_Toc199744603"/>
+      <w:bookmarkStart w:id="199" w:name="_Toc199747840"/>
       <w:r>
         <w:rPr>
           <w:i w:val="0"/>
@@ -38451,7 +38456,7 @@
         <w:pStyle w:val="Titre3"/>
         <w:ind w:left="0" w:firstLine="0"/>
       </w:pPr>
-      <w:bookmarkStart w:id="200" w:name="_Toc199744604"/>
+      <w:bookmarkStart w:id="200" w:name="_Toc199747841"/>
       <w:r>
         <w:t>Situation de départ</w:t>
       </w:r>
@@ -38514,7 +38519,7 @@
         <w:pStyle w:val="Titre3"/>
         <w:ind w:left="0" w:firstLine="0"/>
       </w:pPr>
-      <w:bookmarkStart w:id="201" w:name="_Toc199744605"/>
+      <w:bookmarkStart w:id="201" w:name="_Toc199747842"/>
       <w:r>
         <w:t>Mise en œuvre</w:t>
       </w:r>
@@ -38587,7 +38592,7 @@
         <w:pStyle w:val="Titre3"/>
         <w:ind w:left="0" w:firstLine="0"/>
       </w:pPr>
-      <w:bookmarkStart w:id="202" w:name="_Toc199744606"/>
+      <w:bookmarkStart w:id="202" w:name="_Toc199747843"/>
       <w:r>
         <w:t>Résultat</w:t>
       </w:r>
@@ -38642,7 +38647,7 @@
       <w:bookmarkStart w:id="203" w:name="_Toc71703266"/>
       <w:bookmarkStart w:id="204" w:name="_Toc25553330"/>
       <w:bookmarkStart w:id="205" w:name="_Toc199321284"/>
-      <w:bookmarkStart w:id="206" w:name="_Toc199744607"/>
+      <w:bookmarkStart w:id="206" w:name="_Toc199747844"/>
       <w:r>
         <w:rPr>
           <w:i w:val="0"/>
@@ -38697,7 +38702,7 @@
           <w:lang w:val="fr-CH"/>
         </w:rPr>
         <w:drawing>
-          <wp:anchor distT="0" distB="0" distL="114300" distR="114300" simplePos="0" relativeHeight="251637760" behindDoc="0" locked="0" layoutInCell="0" allowOverlap="1" wp14:anchorId="4FA247CA" wp14:editId="005D1546">
+          <wp:anchor distT="0" distB="0" distL="114300" distR="114300" simplePos="0" relativeHeight="251623936" behindDoc="0" locked="0" layoutInCell="0" allowOverlap="1" wp14:anchorId="4FA247CA" wp14:editId="23935DD1">
             <wp:simplePos x="0" y="0"/>
             <wp:positionH relativeFrom="column">
               <wp:posOffset>-567690</wp:posOffset>
@@ -38842,7 +38847,7 @@
         </w:rPr>
         <w:lastRenderedPageBreak/>
         <w:drawing>
-          <wp:anchor distT="0" distB="0" distL="114300" distR="114300" simplePos="0" relativeHeight="251645952" behindDoc="0" locked="0" layoutInCell="0" allowOverlap="1" wp14:anchorId="2F704FE5" wp14:editId="0DDA1F69">
+          <wp:anchor distT="0" distB="0" distL="114300" distR="114300" simplePos="0" relativeHeight="251638272" behindDoc="0" locked="0" layoutInCell="0" allowOverlap="1" wp14:anchorId="2F704FE5" wp14:editId="351AFB9E">
             <wp:simplePos x="0" y="0"/>
             <wp:positionH relativeFrom="column">
               <wp:posOffset>-247015</wp:posOffset>
@@ -38979,7 +38984,7 @@
           <w:lang w:val="fr-CH"/>
         </w:rPr>
       </w:pPr>
-      <w:bookmarkStart w:id="213" w:name="_Toc199744608"/>
+      <w:bookmarkStart w:id="213" w:name="_Toc199747845"/>
       <w:r>
         <w:rPr>
           <w:i w:val="0"/>
@@ -38988,7 +38993,7 @@
           <w:lang w:val="fr-CH"/>
         </w:rPr>
         <w:drawing>
-          <wp:anchor distT="0" distB="0" distL="114300" distR="114300" simplePos="0" relativeHeight="251678720" behindDoc="0" locked="0" layoutInCell="0" allowOverlap="1" wp14:anchorId="15D46D6D" wp14:editId="23E36C11">
+          <wp:anchor distT="0" distB="0" distL="114300" distR="114300" simplePos="0" relativeHeight="251702784" behindDoc="0" locked="0" layoutInCell="0" allowOverlap="1" wp14:anchorId="15D46D6D" wp14:editId="145279DF">
             <wp:simplePos x="0" y="0"/>
             <wp:positionH relativeFrom="margin">
               <wp:posOffset>251460</wp:posOffset>
@@ -39133,7 +39138,7 @@
         </w:rPr>
       </w:pPr>
       <w:bookmarkStart w:id="217" w:name="_Toc199321286"/>
-      <w:bookmarkStart w:id="218" w:name="_Toc199744609"/>
+      <w:bookmarkStart w:id="218" w:name="_Toc199747846"/>
       <w:r>
         <w:rPr>
           <w:b w:val="0"/>
@@ -39267,7 +39272,7 @@
           <w:lang w:val="fr-CH"/>
         </w:rPr>
       </w:pPr>
-      <w:bookmarkStart w:id="221" w:name="_Toc199744610"/>
+      <w:bookmarkStart w:id="221" w:name="_Toc199747847"/>
       <w:r>
         <w:rPr>
           <w:b w:val="0"/>
@@ -39374,7 +39379,7 @@
           <w:noProof/>
         </w:rPr>
         <w:drawing>
-          <wp:anchor distT="0" distB="0" distL="114300" distR="114300" simplePos="0" relativeHeight="251639808" behindDoc="0" locked="0" layoutInCell="1" allowOverlap="1" wp14:anchorId="685E5025" wp14:editId="300FFB86">
+          <wp:anchor distT="0" distB="0" distL="114300" distR="114300" simplePos="0" relativeHeight="251625984" behindDoc="0" locked="0" layoutInCell="1" allowOverlap="1" wp14:anchorId="685E5025" wp14:editId="6782E51A">
             <wp:simplePos x="0" y="0"/>
             <wp:positionH relativeFrom="column">
               <wp:posOffset>1905</wp:posOffset>
@@ -39443,7 +39448,7 @@
       <w:bookmarkStart w:id="223" w:name="_Toc199321289"/>
       <w:bookmarkStart w:id="224" w:name="_Toc71703270"/>
       <w:bookmarkStart w:id="225" w:name="_Toc25553334"/>
-      <w:bookmarkStart w:id="226" w:name="_Toc199744611"/>
+      <w:bookmarkStart w:id="226" w:name="_Toc199747848"/>
       <w:r>
         <w:rPr>
           <w:i w:val="0"/>
@@ -39491,26 +39496,19 @@
           <w:lang w:val="fr-CH"/>
         </w:rPr>
       </w:pPr>
-    </w:p>
-    <w:p>
-      <w:pPr>
-        <w:rPr>
-          <w:lang w:val="fr-CH"/>
-        </w:rPr>
-      </w:pPr>
       <w:r>
         <w:rPr>
           <w:noProof/>
           <w:lang w:val="fr-CH"/>
         </w:rPr>
         <w:drawing>
-          <wp:anchor distT="0" distB="0" distL="114300" distR="114300" simplePos="0" relativeHeight="251640832" behindDoc="0" locked="0" layoutInCell="0" allowOverlap="1" wp14:anchorId="79C3C168" wp14:editId="19147F29">
+          <wp:anchor distT="0" distB="0" distL="114300" distR="114300" simplePos="0" relativeHeight="251639296" behindDoc="0" locked="0" layoutInCell="0" allowOverlap="1" wp14:anchorId="79C3C168" wp14:editId="6733A90C">
             <wp:simplePos x="0" y="0"/>
             <wp:positionH relativeFrom="column">
-              <wp:posOffset>-900430</wp:posOffset>
+              <wp:posOffset>-367030</wp:posOffset>
             </wp:positionH>
             <wp:positionV relativeFrom="paragraph">
-              <wp:posOffset>177800</wp:posOffset>
+              <wp:posOffset>334010</wp:posOffset>
             </wp:positionV>
             <wp:extent cx="9607550" cy="2733675"/>
             <wp:effectExtent l="0" t="0" r="0" b="0"/>
@@ -39550,6 +39548,13 @@
           </wp:anchor>
         </w:drawing>
       </w:r>
+    </w:p>
+    <w:p>
+      <w:pPr>
+        <w:rPr>
+          <w:lang w:val="fr-CH"/>
+        </w:rPr>
+      </w:pPr>
       <w:r>
         <w:rPr>
           <w:noProof/>
@@ -53942,7 +53947,7 @@
     <w:rsidRoot w:val="00CE0A09"/>
     <w:rsid w:val="00407379"/>
     <w:rsid w:val="00551A23"/>
-    <w:rsid w:val="00C94343"/>
+    <w:rsid w:val="00652F29"/>
     <w:rsid w:val="00CE0A09"/>
   </w:rsids>
   <m:mathPr>

</xml_diff>